<commit_message>
Add New arrival and Featured product pages
</commit_message>
<xml_diff>
--- a/doc/Installation Manual.docx
+++ b/doc/Installation Manual.docx
@@ -1,6 +1,6 @@
 
 <file path=word/document.xml><?xml version="1.0" encoding="utf-8"?>
-<w:document xmlns:wpc="http://schemas.microsoft.com/office/word/2010/wordprocessingCanvas" xmlns:cx="http://schemas.microsoft.com/office/drawing/2014/chartex" xmlns:cx1="http://schemas.microsoft.com/office/drawing/2015/9/8/chartex" xmlns:cx2="http://schemas.microsoft.com/office/drawing/2015/10/21/chartex" xmlns:cx3="http://schemas.microsoft.com/office/drawing/2016/5/9/chartex" xmlns:cx4="http://schemas.microsoft.com/office/drawing/2016/5/10/chartex" xmlns:cx5="http://schemas.microsoft.com/office/drawing/2016/5/11/chartex" xmlns:cx6="http://schemas.microsoft.com/office/drawing/2016/5/12/chartex" xmlns:cx7="http://schemas.microsoft.com/office/drawing/2016/5/13/chartex" xmlns:cx8="http://schemas.microsoft.com/office/drawing/2016/5/14/chartex" xmlns:mc="http://schemas.openxmlformats.org/markup-compatibility/2006" xmlns:aink="http://schemas.microsoft.com/office/drawing/2016/ink" xmlns:am3d="http://schemas.microsoft.com/office/drawing/2017/model3d" xmlns:o="urn:schemas-microsoft-com:office:office" xmlns:oel="http://schemas.microsoft.com/office/2019/extlst" xmlns:r="http://schemas.openxmlformats.org/officeDocument/2006/relationships" xmlns:m="http://schemas.openxmlformats.org/officeDocument/2006/math" xmlns:v="urn:schemas-microsoft-com:vml" xmlns:wp14="http://schemas.microsoft.com/office/word/2010/wordprocessingDrawing" xmlns:wp="http://schemas.openxmlformats.org/drawingml/2006/wordprocessingDrawing" xmlns:w10="urn:schemas-microsoft-com:office:word" xmlns:w="http://schemas.openxmlformats.org/wordprocessingml/2006/main" xmlns:w14="http://schemas.microsoft.com/office/word/2010/wordml" xmlns:w15="http://schemas.microsoft.com/office/word/2012/wordml" xmlns:w16cex="http://schemas.microsoft.com/office/word/2018/wordml/cex" xmlns:w16cid="http://schemas.microsoft.com/office/word/2016/wordml/cid" xmlns:w16="http://schemas.microsoft.com/office/word/2018/wordml" xmlns:w16sdtdh="http://schemas.microsoft.com/office/word/2020/wordml/sdtdatahash" xmlns:w16se="http://schemas.microsoft.com/office/word/2015/wordml/symex" xmlns:wpg="http://schemas.microsoft.com/office/word/2010/wordprocessingGroup" xmlns:wpi="http://schemas.microsoft.com/office/word/2010/wordprocessingInk" xmlns:wne="http://schemas.microsoft.com/office/word/2006/wordml" xmlns:wps="http://schemas.microsoft.com/office/word/2010/wordprocessingShape" mc:Ignorable="w14 w15 w16se w16cid w16 w16cex w16sdtdh wp14">
+<w:document xmlns:wpc="http://schemas.microsoft.com/office/word/2010/wordprocessingCanvas" xmlns:cx="http://schemas.microsoft.com/office/drawing/2014/chartex" xmlns:cx1="http://schemas.microsoft.com/office/drawing/2015/9/8/chartex" xmlns:cx2="http://schemas.microsoft.com/office/drawing/2015/10/21/chartex" xmlns:cx3="http://schemas.microsoft.com/office/drawing/2016/5/9/chartex" xmlns:cx4="http://schemas.microsoft.com/office/drawing/2016/5/10/chartex" xmlns:cx5="http://schemas.microsoft.com/office/drawing/2016/5/11/chartex" xmlns:cx6="http://schemas.microsoft.com/office/drawing/2016/5/12/chartex" xmlns:cx7="http://schemas.microsoft.com/office/drawing/2016/5/13/chartex" xmlns:cx8="http://schemas.microsoft.com/office/drawing/2016/5/14/chartex" xmlns:mc="http://schemas.openxmlformats.org/markup-compatibility/2006" xmlns:aink="http://schemas.microsoft.com/office/drawing/2016/ink" xmlns:am3d="http://schemas.microsoft.com/office/drawing/2017/model3d" xmlns:o="urn:schemas-microsoft-com:office:office" xmlns:r="http://schemas.openxmlformats.org/officeDocument/2006/relationships" xmlns:m="http://schemas.openxmlformats.org/officeDocument/2006/math" xmlns:v="urn:schemas-microsoft-com:vml" xmlns:wp14="http://schemas.microsoft.com/office/word/2010/wordprocessingDrawing" xmlns:wp="http://schemas.openxmlformats.org/drawingml/2006/wordprocessingDrawing" xmlns:w10="urn:schemas-microsoft-com:office:word" xmlns:w="http://schemas.openxmlformats.org/wordprocessingml/2006/main" xmlns:w14="http://schemas.microsoft.com/office/word/2010/wordml" xmlns:w15="http://schemas.microsoft.com/office/word/2012/wordml" xmlns:w16cex="http://schemas.microsoft.com/office/word/2018/wordml/cex" xmlns:w16cid="http://schemas.microsoft.com/office/word/2016/wordml/cid" xmlns:w16="http://schemas.microsoft.com/office/word/2018/wordml" xmlns:w16sdtdh="http://schemas.microsoft.com/office/word/2020/wordml/sdtdatahash" xmlns:w16se="http://schemas.microsoft.com/office/word/2015/wordml/symex" xmlns:wpg="http://schemas.microsoft.com/office/word/2010/wordprocessingGroup" xmlns:wpi="http://schemas.microsoft.com/office/word/2010/wordprocessingInk" xmlns:wne="http://schemas.microsoft.com/office/word/2006/wordml" xmlns:wps="http://schemas.microsoft.com/office/word/2010/wordprocessingShape" mc:Ignorable="w14 w15 w16se w16cid w16 w16cex w16sdtdh wp14">
   <w:body>
     <w:p>
       <w:pPr>
@@ -182,7 +182,7 @@
                 <v:stroke joinstyle="miter"/>
                 <v:path gradientshapeok="t" o:connecttype="rect"/>
               </v:shapetype>
-              <v:shape id="Text Box 3" o:spid="_x0000_s1026" type="#_x0000_t202" style="position:absolute;margin-left:119.95pt;margin-top:3.25pt;width:401.25pt;height:67.5pt;z-index:251661312;visibility:visible;mso-wrap-style:square;mso-width-percent:0;mso-height-percent:0;mso-wrap-distance-left:9pt;mso-wrap-distance-top:0;mso-wrap-distance-right:9pt;mso-wrap-distance-bottom:0;mso-position-horizontal:absolute;mso-position-horizontal-relative:margin;mso-position-vertical:absolute;mso-position-vertical-relative:text;mso-width-percent:0;mso-height-percent:0;mso-width-relative:page;mso-height-relative:page;v-text-anchor:top" o:gfxdata="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" filled="f" stroked="f" strokeweight=".5pt">
+              <v:shape id="Text Box 3" o:spid="_x0000_s1026" type="#_x0000_t202" style="position:absolute;margin-left:119.95pt;margin-top:3.25pt;width:401.25pt;height:67.5pt;z-index:251661312;visibility:visible;mso-wrap-style:square;mso-width-percent:0;mso-height-percent:0;mso-wrap-distance-left:9pt;mso-wrap-distance-top:0;mso-wrap-distance-right:9pt;mso-wrap-distance-bottom:0;mso-position-horizontal:absolute;mso-position-horizontal-relative:margin;mso-position-vertical:absolute;mso-position-vertical-relative:text;mso-width-percent:0;mso-height-percent:0;mso-width-relative:page;mso-height-relative:page;v-text-anchor:top" o:gfxdata="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" filled="f" stroked="f" strokeweight=".5pt">
                 <v:textbox>
                   <w:txbxContent>
                     <w:p>
@@ -290,7 +290,7 @@
               </wp:anchor>
             </w:drawing>
           </mc:Choice>
-          <mc:Fallback>
+          <mc:Fallback xmlns:oel="http://schemas.microsoft.com/office/2019/extlst">
             <w:pict>
               <v:line w14:anchorId="3D9BFE76" id="Straight Connector 16" o:spid="_x0000_s1026" style="position:absolute;z-index:251659264;visibility:visible;mso-wrap-style:square;mso-width-percent:0;mso-height-percent:0;mso-wrap-distance-left:9pt;mso-wrap-distance-top:0;mso-wrap-distance-right:9pt;mso-wrap-distance-bottom:0;mso-position-horizontal:center;mso-position-horizontal-relative:margin;mso-position-vertical:absolute;mso-position-vertical-relative:text;mso-width-percent:0;mso-height-percent:0;mso-width-relative:page;mso-height-relative:page" from="0,93.65pt" to="546.1pt,93.65pt" o:gfxdata="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" strokecolor="black [3213]" strokeweight=".5pt">
                 <v:stroke joinstyle="miter"/>
@@ -358,7 +358,43 @@
           <w:sz w:val="26"/>
           <w:szCs w:val="26"/>
         </w:rPr>
-        <w:t>Address: 590 Cach Mang Thang Tam, ward 11, district 3, Ho Chi Minh city</w:t>
+        <w:t xml:space="preserve">Address: 590 </w:t>
+      </w:r>
+      <w:proofErr w:type="spellStart"/>
+      <w:r>
+        <w:rPr>
+          <w:rFonts w:ascii="Arial" w:hAnsi="Arial" w:cs="Arial"/>
+          <w:sz w:val="26"/>
+          <w:szCs w:val="26"/>
+        </w:rPr>
+        <w:t>Cach</w:t>
+      </w:r>
+      <w:proofErr w:type="spellEnd"/>
+      <w:r>
+        <w:rPr>
+          <w:rFonts w:ascii="Arial" w:hAnsi="Arial" w:cs="Arial"/>
+          <w:sz w:val="26"/>
+          <w:szCs w:val="26"/>
+        </w:rPr>
+        <w:t xml:space="preserve"> </w:t>
+      </w:r>
+      <w:proofErr w:type="spellStart"/>
+      <w:r>
+        <w:rPr>
+          <w:rFonts w:ascii="Arial" w:hAnsi="Arial" w:cs="Arial"/>
+          <w:sz w:val="26"/>
+          <w:szCs w:val="26"/>
+        </w:rPr>
+        <w:t>Mang</w:t>
+      </w:r>
+      <w:proofErr w:type="spellEnd"/>
+      <w:r>
+        <w:rPr>
+          <w:rFonts w:ascii="Arial" w:hAnsi="Arial" w:cs="Arial"/>
+          <w:sz w:val="26"/>
+          <w:szCs w:val="26"/>
+        </w:rPr>
+        <w:t xml:space="preserve"> Thang Tam, ward 11, district 3, Ho Chi Minh city</w:t>
       </w:r>
     </w:p>
     <w:p>
@@ -423,8 +459,18 @@
           <w:sz w:val="36"/>
           <w:szCs w:val="36"/>
         </w:rPr>
-        <w:t>download xampp</w:t>
-      </w:r>
+        <w:t xml:space="preserve">download </w:t>
+      </w:r>
+      <w:proofErr w:type="spellStart"/>
+      <w:r>
+        <w:rPr>
+          <w:rFonts w:ascii="Arial" w:hAnsi="Arial" w:cs="Arial"/>
+          <w:sz w:val="36"/>
+          <w:szCs w:val="36"/>
+        </w:rPr>
+        <w:t>xampp</w:t>
+      </w:r>
+      <w:proofErr w:type="spellEnd"/>
     </w:p>
     <w:p>
       <w:pPr>
@@ -466,8 +512,9 @@
           <w:sz w:val="26"/>
           <w:szCs w:val="26"/>
         </w:rPr>
-        <w:t xml:space="preserve"> this link</w:t>
-      </w:r>
+        <w:t xml:space="preserve"> this </w:t>
+      </w:r>
+      <w:proofErr w:type="gramStart"/>
       <w:r>
         <w:rPr>
           <w:rFonts w:ascii="Arial" w:hAnsi="Arial" w:cs="Arial"/>
@@ -476,7 +523,28 @@
           <w:sz w:val="26"/>
           <w:szCs w:val="26"/>
         </w:rPr>
-        <w:t xml:space="preserve"> : </w:t>
+        <w:t>link</w:t>
+      </w:r>
+      <w:r>
+        <w:rPr>
+          <w:rFonts w:ascii="Arial" w:hAnsi="Arial" w:cs="Arial"/>
+          <w:b w:val="0"/>
+          <w:bCs w:val="0"/>
+          <w:sz w:val="26"/>
+          <w:szCs w:val="26"/>
+        </w:rPr>
+        <w:t xml:space="preserve"> :</w:t>
+      </w:r>
+      <w:proofErr w:type="gramEnd"/>
+      <w:r>
+        <w:rPr>
+          <w:rFonts w:ascii="Arial" w:hAnsi="Arial" w:cs="Arial"/>
+          <w:b w:val="0"/>
+          <w:bCs w:val="0"/>
+          <w:sz w:val="26"/>
+          <w:szCs w:val="26"/>
+        </w:rPr>
+        <w:t xml:space="preserve"> </w:t>
       </w:r>
       <w:hyperlink r:id="rId9" w:history="1">
         <w:r>
@@ -962,7 +1030,27 @@
           <w:bCs w:val="0"/>
           <w:sz w:val="24"/>
         </w:rPr>
-        <w:t>Remove the Learn more about Bitnami for XAMPP option.</w:t>
+        <w:t xml:space="preserve">Remove the Learn more about </w:t>
+      </w:r>
+      <w:proofErr w:type="spellStart"/>
+      <w:r>
+        <w:rPr>
+          <w:rFonts w:ascii="Arial" w:hAnsi="Arial" w:cs="Arial"/>
+          <w:b w:val="0"/>
+          <w:bCs w:val="0"/>
+          <w:sz w:val="24"/>
+        </w:rPr>
+        <w:t>Bitnami</w:t>
+      </w:r>
+      <w:proofErr w:type="spellEnd"/>
+      <w:r>
+        <w:rPr>
+          <w:rFonts w:ascii="Arial" w:hAnsi="Arial" w:cs="Arial"/>
+          <w:b w:val="0"/>
+          <w:bCs w:val="0"/>
+          <w:sz w:val="24"/>
+        </w:rPr>
+        <w:t xml:space="preserve"> for XAMPP option.</w:t>
       </w:r>
     </w:p>
     <w:p>
@@ -1153,8 +1241,18 @@
           <w:sz w:val="36"/>
           <w:szCs w:val="36"/>
         </w:rPr>
-        <w:t xml:space="preserve"> xampp</w:t>
-      </w:r>
+        <w:t xml:space="preserve"> </w:t>
+      </w:r>
+      <w:proofErr w:type="spellStart"/>
+      <w:r>
+        <w:rPr>
+          <w:rFonts w:ascii="Arial" w:hAnsi="Arial" w:cs="Arial"/>
+          <w:sz w:val="36"/>
+          <w:szCs w:val="36"/>
+        </w:rPr>
+        <w:t>xampp</w:t>
+      </w:r>
+      <w:proofErr w:type="spellEnd"/>
     </w:p>
     <w:p>
       <w:pPr>
@@ -1176,8 +1274,42 @@
           <w:sz w:val="26"/>
           <w:szCs w:val="26"/>
         </w:rPr>
-        <w:t>Start apache, MySql</w:t>
-      </w:r>
+        <w:t xml:space="preserve">Start </w:t>
+      </w:r>
+      <w:proofErr w:type="spellStart"/>
+      <w:r>
+        <w:rPr>
+          <w:rFonts w:ascii="Arial" w:hAnsi="Arial" w:cs="Arial"/>
+          <w:b w:val="0"/>
+          <w:bCs w:val="0"/>
+          <w:sz w:val="26"/>
+          <w:szCs w:val="26"/>
+        </w:rPr>
+        <w:t>apache</w:t>
+      </w:r>
+      <w:proofErr w:type="spellEnd"/>
+      <w:r>
+        <w:rPr>
+          <w:rFonts w:ascii="Arial" w:hAnsi="Arial" w:cs="Arial"/>
+          <w:b w:val="0"/>
+          <w:bCs w:val="0"/>
+          <w:sz w:val="26"/>
+          <w:szCs w:val="26"/>
+        </w:rPr>
+        <w:t xml:space="preserve">, </w:t>
+      </w:r>
+      <w:proofErr w:type="spellStart"/>
+      <w:r>
+        <w:rPr>
+          <w:rFonts w:ascii="Arial" w:hAnsi="Arial" w:cs="Arial"/>
+          <w:b w:val="0"/>
+          <w:bCs w:val="0"/>
+          <w:sz w:val="26"/>
+          <w:szCs w:val="26"/>
+        </w:rPr>
+        <w:t>MySql</w:t>
+      </w:r>
+      <w:proofErr w:type="spellEnd"/>
     </w:p>
     <w:p>
       <w:pPr>
@@ -1276,7 +1408,7 @@
               </wp:anchor>
             </w:drawing>
           </mc:Choice>
-          <mc:Fallback>
+          <mc:Fallback xmlns:oel="http://schemas.microsoft.com/office/2019/extlst">
             <w:pict>
               <v:oval w14:anchorId="3E7A4D1A" id="Oval 2" o:spid="_x0000_s1026" style="position:absolute;margin-left:193.4pt;margin-top:33.55pt;width:97.85pt;height:33.25pt;z-index:251662336;visibility:visible;mso-wrap-style:square;mso-wrap-distance-left:9pt;mso-wrap-distance-top:0;mso-wrap-distance-right:9pt;mso-wrap-distance-bottom:0;mso-position-horizontal:absolute;mso-position-horizontal-relative:text;mso-position-vertical:absolute;mso-position-vertical-relative:text;v-text-anchor:middle" o:gfxdata="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" filled="f" strokecolor="red" strokeweight="1pt">
                 <v:stroke joinstyle="miter"/>
@@ -1526,8 +1658,20 @@
           <w:sz w:val="28"/>
           <w:szCs w:val="28"/>
         </w:rPr>
-        <w:t>-open folder xampp</w:t>
-      </w:r>
+        <w:t xml:space="preserve">-open folder </w:t>
+      </w:r>
+      <w:proofErr w:type="spellStart"/>
+      <w:r>
+        <w:rPr>
+          <w:rFonts w:ascii="Arial" w:hAnsi="Arial" w:cs="Arial"/>
+          <w:b w:val="0"/>
+          <w:bCs w:val="0"/>
+          <w:sz w:val="28"/>
+          <w:szCs w:val="28"/>
+        </w:rPr>
+        <w:t>xampp</w:t>
+      </w:r>
+      <w:proofErr w:type="spellEnd"/>
     </w:p>
     <w:p>
       <w:pPr>
@@ -1957,8 +2101,42 @@
           <w:sz w:val="28"/>
           <w:szCs w:val="28"/>
         </w:rPr>
-        <w:t>-Then ctrl+F and input gd</w:t>
-      </w:r>
+        <w:t xml:space="preserve">-Then </w:t>
+      </w:r>
+      <w:proofErr w:type="spellStart"/>
+      <w:r>
+        <w:rPr>
+          <w:rFonts w:ascii="Arial" w:hAnsi="Arial" w:cs="Arial"/>
+          <w:b w:val="0"/>
+          <w:bCs w:val="0"/>
+          <w:sz w:val="28"/>
+          <w:szCs w:val="28"/>
+        </w:rPr>
+        <w:t>ctrl+F</w:t>
+      </w:r>
+      <w:proofErr w:type="spellEnd"/>
+      <w:r>
+        <w:rPr>
+          <w:rFonts w:ascii="Arial" w:hAnsi="Arial" w:cs="Arial"/>
+          <w:b w:val="0"/>
+          <w:bCs w:val="0"/>
+          <w:sz w:val="28"/>
+          <w:szCs w:val="28"/>
+        </w:rPr>
+        <w:t xml:space="preserve"> and input </w:t>
+      </w:r>
+      <w:proofErr w:type="spellStart"/>
+      <w:r>
+        <w:rPr>
+          <w:rFonts w:ascii="Arial" w:hAnsi="Arial" w:cs="Arial"/>
+          <w:b w:val="0"/>
+          <w:bCs w:val="0"/>
+          <w:sz w:val="28"/>
+          <w:szCs w:val="28"/>
+        </w:rPr>
+        <w:t>gd</w:t>
+      </w:r>
+      <w:proofErr w:type="spellEnd"/>
       <w:r>
         <w:rPr>
           <w:rFonts w:ascii="Arial" w:hAnsi="Arial" w:cs="Arial"/>
@@ -2098,7 +2276,51 @@
           <w:sz w:val="28"/>
           <w:szCs w:val="28"/>
         </w:rPr>
-        <w:t>You will see (;extension=gd)</w:t>
+        <w:t xml:space="preserve">You will see </w:t>
+      </w:r>
+      <w:proofErr w:type="gramStart"/>
+      <w:r>
+        <w:rPr>
+          <w:rFonts w:ascii="Arial" w:hAnsi="Arial" w:cs="Arial"/>
+          <w:b w:val="0"/>
+          <w:bCs w:val="0"/>
+          <w:sz w:val="28"/>
+          <w:szCs w:val="28"/>
+        </w:rPr>
+        <w:t>(;extension</w:t>
+      </w:r>
+      <w:proofErr w:type="gramEnd"/>
+      <w:r>
+        <w:rPr>
+          <w:rFonts w:ascii="Arial" w:hAnsi="Arial" w:cs="Arial"/>
+          <w:b w:val="0"/>
+          <w:bCs w:val="0"/>
+          <w:sz w:val="28"/>
+          <w:szCs w:val="28"/>
+        </w:rPr>
+        <w:t>=</w:t>
+      </w:r>
+      <w:proofErr w:type="spellStart"/>
+      <w:r>
+        <w:rPr>
+          <w:rFonts w:ascii="Arial" w:hAnsi="Arial" w:cs="Arial"/>
+          <w:b w:val="0"/>
+          <w:bCs w:val="0"/>
+          <w:sz w:val="28"/>
+          <w:szCs w:val="28"/>
+        </w:rPr>
+        <w:t>gd</w:t>
+      </w:r>
+      <w:proofErr w:type="spellEnd"/>
+      <w:r>
+        <w:rPr>
+          <w:rFonts w:ascii="Arial" w:hAnsi="Arial" w:cs="Arial"/>
+          <w:b w:val="0"/>
+          <w:bCs w:val="0"/>
+          <w:sz w:val="28"/>
+          <w:szCs w:val="28"/>
+        </w:rPr>
+        <w:t>)</w:t>
       </w:r>
       <w:r>
         <w:rPr>
@@ -2278,8 +2500,1228 @@
         </w:drawing>
       </w:r>
     </w:p>
+    <w:p>
+      <w:pPr>
+        <w:pStyle w:val="Subtitle"/>
+        <w:jc w:val="left"/>
+        <w:rPr>
+          <w:rFonts w:ascii="Arial" w:hAnsi="Arial" w:cs="Arial"/>
+          <w:b w:val="0"/>
+          <w:bCs w:val="0"/>
+          <w:sz w:val="28"/>
+          <w:szCs w:val="28"/>
+        </w:rPr>
+      </w:pPr>
+    </w:p>
+    <w:p>
+      <w:pPr>
+        <w:pStyle w:val="Subtitle"/>
+        <w:jc w:val="left"/>
+        <w:rPr>
+          <w:rFonts w:ascii="Arial" w:hAnsi="Arial" w:cs="Arial"/>
+          <w:b w:val="0"/>
+          <w:bCs w:val="0"/>
+          <w:sz w:val="28"/>
+          <w:szCs w:val="28"/>
+        </w:rPr>
+      </w:pPr>
+    </w:p>
+    <w:p>
+      <w:pPr>
+        <w:pStyle w:val="Subtitle"/>
+        <w:jc w:val="left"/>
+        <w:rPr>
+          <w:rFonts w:ascii="Arial" w:hAnsi="Arial" w:cs="Arial"/>
+          <w:b w:val="0"/>
+          <w:bCs w:val="0"/>
+          <w:sz w:val="28"/>
+          <w:szCs w:val="28"/>
+        </w:rPr>
+      </w:pPr>
+    </w:p>
+    <w:p>
+      <w:pPr>
+        <w:pStyle w:val="Subtitle"/>
+        <w:jc w:val="left"/>
+        <w:rPr>
+          <w:rFonts w:ascii="Arial" w:hAnsi="Arial" w:cs="Arial"/>
+          <w:sz w:val="36"/>
+          <w:szCs w:val="36"/>
+        </w:rPr>
+      </w:pPr>
+      <w:r>
+        <w:rPr>
+          <w:rFonts w:ascii="Arial" w:hAnsi="Arial" w:cs="Arial"/>
+          <w:sz w:val="36"/>
+          <w:szCs w:val="36"/>
+        </w:rPr>
+        <w:lastRenderedPageBreak/>
+        <w:t xml:space="preserve">Step </w:t>
+      </w:r>
+      <w:r>
+        <w:rPr>
+          <w:rFonts w:ascii="Arial" w:hAnsi="Arial" w:cs="Arial"/>
+          <w:sz w:val="36"/>
+          <w:szCs w:val="36"/>
+        </w:rPr>
+        <w:t>3</w:t>
+      </w:r>
+      <w:r>
+        <w:rPr>
+          <w:rFonts w:ascii="Arial" w:hAnsi="Arial" w:cs="Arial"/>
+          <w:sz w:val="36"/>
+          <w:szCs w:val="36"/>
+        </w:rPr>
+        <w:t xml:space="preserve">: </w:t>
+      </w:r>
+      <w:r>
+        <w:rPr>
+          <w:rFonts w:ascii="Arial" w:hAnsi="Arial" w:cs="Arial"/>
+          <w:sz w:val="36"/>
+          <w:szCs w:val="36"/>
+        </w:rPr>
+        <w:t>Install Composer</w:t>
+      </w:r>
+    </w:p>
+    <w:p>
+      <w:pPr>
+        <w:pStyle w:val="Subtitle"/>
+        <w:jc w:val="left"/>
+        <w:rPr>
+          <w:rFonts w:ascii="Arial" w:hAnsi="Arial" w:cs="Arial"/>
+          <w:b w:val="0"/>
+          <w:bCs w:val="0"/>
+          <w:sz w:val="28"/>
+          <w:szCs w:val="28"/>
+        </w:rPr>
+      </w:pPr>
+    </w:p>
+    <w:p>
+      <w:pPr>
+        <w:pStyle w:val="Subtitle"/>
+        <w:jc w:val="left"/>
+        <w:rPr>
+          <w:rFonts w:ascii="Arial" w:hAnsi="Arial" w:cs="Arial"/>
+          <w:b w:val="0"/>
+          <w:bCs w:val="0"/>
+          <w:sz w:val="28"/>
+          <w:szCs w:val="28"/>
+        </w:rPr>
+      </w:pPr>
+      <w:r>
+        <w:rPr>
+          <w:rFonts w:ascii="Arial" w:hAnsi="Arial" w:cs="Arial"/>
+          <w:b w:val="0"/>
+          <w:bCs w:val="0"/>
+          <w:sz w:val="28"/>
+          <w:szCs w:val="28"/>
+        </w:rPr>
+        <w:t xml:space="preserve">- Go to </w:t>
+      </w:r>
+      <w:hyperlink r:id="rId23" w:history="1">
+        <w:r>
+          <w:rPr>
+            <w:rStyle w:val="Hyperlink"/>
+            <w:rFonts w:ascii="Arial" w:hAnsi="Arial" w:cs="Arial"/>
+            <w:b w:val="0"/>
+            <w:bCs w:val="0"/>
+            <w:sz w:val="28"/>
+            <w:szCs w:val="28"/>
+          </w:rPr>
+          <w:t>https://getcomposer.org/</w:t>
+        </w:r>
+      </w:hyperlink>
+      <w:r>
+        <w:rPr>
+          <w:rFonts w:ascii="Arial" w:hAnsi="Arial" w:cs="Arial"/>
+          <w:b w:val="0"/>
+          <w:bCs w:val="0"/>
+          <w:sz w:val="28"/>
+          <w:szCs w:val="28"/>
+        </w:rPr>
+        <w:t xml:space="preserve"> </w:t>
+      </w:r>
+      <w:r>
+        <w:rPr>
+          <w:rFonts w:ascii="Arial" w:hAnsi="Arial" w:cs="Arial"/>
+          <w:b w:val="0"/>
+          <w:bCs w:val="0"/>
+          <w:sz w:val="28"/>
+          <w:szCs w:val="28"/>
+        </w:rPr>
+        <w:t>and click on the "Getting Started" button. Under the "Installation - Windows" section, click on the "Using the Installer" option; it will take you to the "Using the Installer" section.</w:t>
+      </w:r>
+    </w:p>
+    <w:p>
+      <w:pPr>
+        <w:pStyle w:val="Subtitle"/>
+        <w:jc w:val="left"/>
+        <w:rPr>
+          <w:rFonts w:ascii="Arial" w:hAnsi="Arial" w:cs="Arial"/>
+          <w:b w:val="0"/>
+          <w:bCs w:val="0"/>
+          <w:sz w:val="28"/>
+          <w:szCs w:val="28"/>
+        </w:rPr>
+      </w:pPr>
+      <w:r>
+        <w:rPr>
+          <w:noProof/>
+        </w:rPr>
+        <w:drawing>
+          <wp:inline distT="0" distB="0" distL="0" distR="0" wp14:anchorId="2CA1FFD5" wp14:editId="31AFE7CA">
+            <wp:extent cx="5943600" cy="4794250"/>
+            <wp:effectExtent l="0" t="0" r="0" b="6350"/>
+            <wp:docPr id="2" name="Picture 2" descr="How to Install Composer on Windows"/>
+            <wp:cNvGraphicFramePr>
+              <a:graphicFrameLocks xmlns:a="http://schemas.openxmlformats.org/drawingml/2006/main" noChangeAspect="1"/>
+            </wp:cNvGraphicFramePr>
+            <a:graphic xmlns:a="http://schemas.openxmlformats.org/drawingml/2006/main">
+              <a:graphicData uri="http://schemas.openxmlformats.org/drawingml/2006/picture">
+                <pic:pic xmlns:pic="http://schemas.openxmlformats.org/drawingml/2006/picture">
+                  <pic:nvPicPr>
+                    <pic:cNvPr id="0" name="Picture 1" descr="How to Install Composer on Windows"/>
+                    <pic:cNvPicPr>
+                      <a:picLocks noChangeAspect="1" noChangeArrowheads="1"/>
+                    </pic:cNvPicPr>
+                  </pic:nvPicPr>
+                  <pic:blipFill>
+                    <a:blip r:embed="rId24">
+                      <a:extLst>
+                        <a:ext uri="{28A0092B-C50C-407E-A947-70E740481C1C}">
+                          <a14:useLocalDpi xmlns:a14="http://schemas.microsoft.com/office/drawing/2010/main" val="0"/>
+                        </a:ext>
+                      </a:extLst>
+                    </a:blip>
+                    <a:srcRect/>
+                    <a:stretch>
+                      <a:fillRect/>
+                    </a:stretch>
+                  </pic:blipFill>
+                  <pic:spPr bwMode="auto">
+                    <a:xfrm>
+                      <a:off x="0" y="0"/>
+                      <a:ext cx="5943600" cy="4794250"/>
+                    </a:xfrm>
+                    <a:prstGeom prst="rect">
+                      <a:avLst/>
+                    </a:prstGeom>
+                    <a:noFill/>
+                    <a:ln>
+                      <a:noFill/>
+                    </a:ln>
+                  </pic:spPr>
+                </pic:pic>
+              </a:graphicData>
+            </a:graphic>
+          </wp:inline>
+        </w:drawing>
+      </w:r>
+    </w:p>
+    <w:p>
+      <w:pPr>
+        <w:pStyle w:val="Subtitle"/>
+        <w:jc w:val="left"/>
+        <w:rPr>
+          <w:rFonts w:ascii="Arial" w:hAnsi="Arial" w:cs="Arial"/>
+          <w:b w:val="0"/>
+          <w:bCs w:val="0"/>
+          <w:sz w:val="28"/>
+          <w:szCs w:val="28"/>
+        </w:rPr>
+      </w:pPr>
+    </w:p>
+    <w:p>
+      <w:pPr>
+        <w:pStyle w:val="Subtitle"/>
+        <w:jc w:val="left"/>
+        <w:rPr>
+          <w:rFonts w:ascii="Arial" w:hAnsi="Arial" w:cs="Arial"/>
+          <w:b w:val="0"/>
+          <w:bCs w:val="0"/>
+          <w:sz w:val="28"/>
+          <w:szCs w:val="28"/>
+        </w:rPr>
+      </w:pPr>
+      <w:r>
+        <w:rPr>
+          <w:rFonts w:ascii="Arial" w:hAnsi="Arial" w:cs="Arial"/>
+          <w:b w:val="0"/>
+          <w:bCs w:val="0"/>
+          <w:sz w:val="28"/>
+          <w:szCs w:val="28"/>
+        </w:rPr>
+        <w:t xml:space="preserve">- </w:t>
+      </w:r>
+      <w:r>
+        <w:rPr>
+          <w:rFonts w:ascii="Arial" w:hAnsi="Arial" w:cs="Arial"/>
+          <w:b w:val="0"/>
+          <w:bCs w:val="0"/>
+          <w:sz w:val="28"/>
+          <w:szCs w:val="28"/>
+        </w:rPr>
+        <w:t>Click on the Composer-Setup.exe link to download Composer setup on</w:t>
+      </w:r>
+      <w:r>
+        <w:rPr>
+          <w:rFonts w:ascii="Arial" w:hAnsi="Arial" w:cs="Arial"/>
+          <w:b w:val="0"/>
+          <w:bCs w:val="0"/>
+          <w:sz w:val="28"/>
+          <w:szCs w:val="28"/>
+        </w:rPr>
+        <w:t xml:space="preserve"> </w:t>
+      </w:r>
+      <w:r>
+        <w:rPr>
+          <w:rFonts w:ascii="Arial" w:hAnsi="Arial" w:cs="Arial"/>
+          <w:b w:val="0"/>
+          <w:bCs w:val="0"/>
+          <w:sz w:val="28"/>
+          <w:szCs w:val="28"/>
+        </w:rPr>
+        <w:t>your device. After downloading the setup, run it to install and follow the instructions.</w:t>
+      </w:r>
+    </w:p>
+    <w:p>
+      <w:pPr>
+        <w:pStyle w:val="Subtitle"/>
+        <w:jc w:val="left"/>
+        <w:rPr>
+          <w:rFonts w:ascii="Arial" w:hAnsi="Arial" w:cs="Arial"/>
+          <w:b w:val="0"/>
+          <w:bCs w:val="0"/>
+          <w:sz w:val="28"/>
+          <w:szCs w:val="28"/>
+        </w:rPr>
+      </w:pPr>
+    </w:p>
+    <w:p>
+      <w:pPr>
+        <w:pStyle w:val="Subtitle"/>
+        <w:jc w:val="left"/>
+        <w:rPr>
+          <w:rFonts w:ascii="Arial" w:hAnsi="Arial" w:cs="Arial"/>
+          <w:b w:val="0"/>
+          <w:bCs w:val="0"/>
+          <w:sz w:val="28"/>
+          <w:szCs w:val="28"/>
+        </w:rPr>
+      </w:pPr>
+      <w:r>
+        <w:rPr>
+          <w:rFonts w:ascii="Arial" w:hAnsi="Arial" w:cs="Arial"/>
+          <w:b w:val="0"/>
+          <w:bCs w:val="0"/>
+          <w:sz w:val="28"/>
+          <w:szCs w:val="28"/>
+        </w:rPr>
+        <w:t xml:space="preserve">- </w:t>
+      </w:r>
+      <w:r>
+        <w:rPr>
+          <w:rFonts w:ascii="Arial" w:hAnsi="Arial" w:cs="Arial"/>
+          <w:b w:val="0"/>
+          <w:bCs w:val="0"/>
+          <w:sz w:val="28"/>
+          <w:szCs w:val="28"/>
+        </w:rPr>
+        <w:t>Open the downloaded Composer-Setup and click on the "Install for all users", which is recommended option to install Composer setup.</w:t>
+      </w:r>
+      <w:r>
+        <w:rPr>
+          <w:rFonts w:ascii="Arial" w:hAnsi="Arial" w:cs="Arial"/>
+          <w:b w:val="0"/>
+          <w:bCs w:val="0"/>
+          <w:sz w:val="28"/>
+          <w:szCs w:val="28"/>
+        </w:rPr>
+        <w:br w:type="page"/>
+      </w:r>
+    </w:p>
+    <w:p>
+      <w:pPr>
+        <w:pStyle w:val="Subtitle"/>
+        <w:jc w:val="left"/>
+        <w:rPr>
+          <w:rFonts w:ascii="Arial" w:hAnsi="Arial" w:cs="Arial"/>
+          <w:b w:val="0"/>
+          <w:bCs w:val="0"/>
+          <w:sz w:val="28"/>
+          <w:szCs w:val="28"/>
+        </w:rPr>
+      </w:pPr>
+      <w:r>
+        <w:rPr>
+          <w:rFonts w:ascii="Arial" w:hAnsi="Arial" w:cs="Arial"/>
+          <w:b w:val="0"/>
+          <w:bCs w:val="0"/>
+          <w:sz w:val="28"/>
+          <w:szCs w:val="28"/>
+        </w:rPr>
+        <w:lastRenderedPageBreak/>
+        <w:t xml:space="preserve">- </w:t>
+      </w:r>
+      <w:r>
+        <w:rPr>
+          <w:rFonts w:ascii="Arial" w:hAnsi="Arial" w:cs="Arial"/>
+          <w:b w:val="0"/>
+          <w:bCs w:val="0"/>
+          <w:sz w:val="28"/>
+          <w:szCs w:val="28"/>
+        </w:rPr>
+        <w:t>On the pop-up screen, click on YES to allow installation.</w:t>
+      </w:r>
+      <w:r>
+        <w:rPr>
+          <w:rFonts w:ascii="Arial" w:hAnsi="Arial" w:cs="Arial"/>
+          <w:b w:val="0"/>
+          <w:bCs w:val="0"/>
+          <w:sz w:val="28"/>
+          <w:szCs w:val="28"/>
+        </w:rPr>
+        <w:t xml:space="preserve"> </w:t>
+      </w:r>
+      <w:r>
+        <w:rPr>
+          <w:rFonts w:ascii="Arial" w:hAnsi="Arial" w:cs="Arial"/>
+          <w:b w:val="0"/>
+          <w:bCs w:val="0"/>
+          <w:sz w:val="28"/>
+          <w:szCs w:val="28"/>
+        </w:rPr>
+        <w:t>Now, choose your installation type and click on the Next</w:t>
+      </w:r>
+      <w:r>
+        <w:rPr>
+          <w:rFonts w:ascii="Arial" w:hAnsi="Arial" w:cs="Arial"/>
+          <w:b w:val="0"/>
+          <w:bCs w:val="0"/>
+          <w:sz w:val="28"/>
+          <w:szCs w:val="28"/>
+        </w:rPr>
+        <w:t>.</w:t>
+      </w:r>
+    </w:p>
+    <w:p>
+      <w:pPr>
+        <w:pStyle w:val="Subtitle"/>
+        <w:jc w:val="left"/>
+        <w:rPr>
+          <w:rFonts w:ascii="Arial" w:hAnsi="Arial" w:cs="Arial"/>
+          <w:b w:val="0"/>
+          <w:bCs w:val="0"/>
+          <w:sz w:val="28"/>
+          <w:szCs w:val="28"/>
+        </w:rPr>
+      </w:pPr>
+      <w:r>
+        <w:rPr>
+          <w:noProof/>
+        </w:rPr>
+        <w:drawing>
+          <wp:inline distT="0" distB="0" distL="0" distR="0" wp14:anchorId="3CD3902C" wp14:editId="69046B86">
+            <wp:extent cx="5943600" cy="4420870"/>
+            <wp:effectExtent l="0" t="0" r="0" b="0"/>
+            <wp:docPr id="4" name="Picture 4" descr="How to Install Composer on Windows"/>
+            <wp:cNvGraphicFramePr>
+              <a:graphicFrameLocks xmlns:a="http://schemas.openxmlformats.org/drawingml/2006/main" noChangeAspect="1"/>
+            </wp:cNvGraphicFramePr>
+            <a:graphic xmlns:a="http://schemas.openxmlformats.org/drawingml/2006/main">
+              <a:graphicData uri="http://schemas.openxmlformats.org/drawingml/2006/picture">
+                <pic:pic xmlns:pic="http://schemas.openxmlformats.org/drawingml/2006/picture">
+                  <pic:nvPicPr>
+                    <pic:cNvPr id="0" name="Picture 3" descr="How to Install Composer on Windows"/>
+                    <pic:cNvPicPr>
+                      <a:picLocks noChangeAspect="1" noChangeArrowheads="1"/>
+                    </pic:cNvPicPr>
+                  </pic:nvPicPr>
+                  <pic:blipFill>
+                    <a:blip r:embed="rId25">
+                      <a:extLst>
+                        <a:ext uri="{28A0092B-C50C-407E-A947-70E740481C1C}">
+                          <a14:useLocalDpi xmlns:a14="http://schemas.microsoft.com/office/drawing/2010/main" val="0"/>
+                        </a:ext>
+                      </a:extLst>
+                    </a:blip>
+                    <a:srcRect/>
+                    <a:stretch>
+                      <a:fillRect/>
+                    </a:stretch>
+                  </pic:blipFill>
+                  <pic:spPr bwMode="auto">
+                    <a:xfrm>
+                      <a:off x="0" y="0"/>
+                      <a:ext cx="5943600" cy="4420870"/>
+                    </a:xfrm>
+                    <a:prstGeom prst="rect">
+                      <a:avLst/>
+                    </a:prstGeom>
+                    <a:noFill/>
+                    <a:ln>
+                      <a:noFill/>
+                    </a:ln>
+                  </pic:spPr>
+                </pic:pic>
+              </a:graphicData>
+            </a:graphic>
+          </wp:inline>
+        </w:drawing>
+      </w:r>
+    </w:p>
+    <w:p>
+      <w:pPr>
+        <w:pStyle w:val="Subtitle"/>
+        <w:jc w:val="left"/>
+        <w:rPr>
+          <w:rFonts w:ascii="Arial" w:hAnsi="Arial" w:cs="Arial"/>
+          <w:b w:val="0"/>
+          <w:bCs w:val="0"/>
+          <w:sz w:val="28"/>
+          <w:szCs w:val="28"/>
+        </w:rPr>
+      </w:pPr>
+    </w:p>
+    <w:p>
+      <w:pPr>
+        <w:pStyle w:val="Subtitle"/>
+        <w:jc w:val="left"/>
+        <w:rPr>
+          <w:rFonts w:ascii="Arial" w:hAnsi="Arial" w:cs="Arial"/>
+          <w:b w:val="0"/>
+          <w:bCs w:val="0"/>
+          <w:sz w:val="28"/>
+          <w:szCs w:val="28"/>
+        </w:rPr>
+      </w:pPr>
+      <w:r>
+        <w:rPr>
+          <w:rFonts w:ascii="Arial" w:hAnsi="Arial" w:cs="Arial"/>
+          <w:b w:val="0"/>
+          <w:bCs w:val="0"/>
+          <w:sz w:val="28"/>
+          <w:szCs w:val="28"/>
+        </w:rPr>
+        <w:br w:type="page"/>
+      </w:r>
+    </w:p>
+    <w:p>
+      <w:pPr>
+        <w:pStyle w:val="Subtitle"/>
+        <w:jc w:val="left"/>
+        <w:rPr>
+          <w:rFonts w:ascii="Arial" w:hAnsi="Arial" w:cs="Arial"/>
+          <w:b w:val="0"/>
+          <w:bCs w:val="0"/>
+          <w:sz w:val="28"/>
+          <w:szCs w:val="28"/>
+        </w:rPr>
+      </w:pPr>
+      <w:r>
+        <w:rPr>
+          <w:rFonts w:ascii="Arial" w:hAnsi="Arial" w:cs="Arial"/>
+          <w:b w:val="0"/>
+          <w:bCs w:val="0"/>
+          <w:sz w:val="28"/>
+          <w:szCs w:val="28"/>
+        </w:rPr>
+        <w:lastRenderedPageBreak/>
+        <w:t xml:space="preserve">- </w:t>
+      </w:r>
+      <w:r>
+        <w:rPr>
+          <w:rFonts w:ascii="Arial" w:hAnsi="Arial" w:cs="Arial"/>
+          <w:b w:val="0"/>
+          <w:bCs w:val="0"/>
+          <w:sz w:val="28"/>
+          <w:szCs w:val="28"/>
+        </w:rPr>
+        <w:t>Now, choose the command-line PHP path you want to use, checkmark the box to add the PHP path, and click Next.</w:t>
+      </w:r>
+    </w:p>
+    <w:p>
+      <w:pPr>
+        <w:pStyle w:val="Subtitle"/>
+        <w:jc w:val="left"/>
+        <w:rPr>
+          <w:rFonts w:ascii="Arial" w:hAnsi="Arial" w:cs="Arial"/>
+          <w:b w:val="0"/>
+          <w:bCs w:val="0"/>
+          <w:sz w:val="28"/>
+          <w:szCs w:val="28"/>
+        </w:rPr>
+      </w:pPr>
+      <w:r>
+        <w:rPr>
+          <w:noProof/>
+        </w:rPr>
+        <w:drawing>
+          <wp:inline distT="0" distB="0" distL="0" distR="0" wp14:anchorId="228580D0" wp14:editId="495410D6">
+            <wp:extent cx="5943600" cy="4404360"/>
+            <wp:effectExtent l="0" t="0" r="0" b="0"/>
+            <wp:docPr id="5" name="Picture 5" descr="How to Install Composer on Windows"/>
+            <wp:cNvGraphicFramePr>
+              <a:graphicFrameLocks xmlns:a="http://schemas.openxmlformats.org/drawingml/2006/main" noChangeAspect="1"/>
+            </wp:cNvGraphicFramePr>
+            <a:graphic xmlns:a="http://schemas.openxmlformats.org/drawingml/2006/main">
+              <a:graphicData uri="http://schemas.openxmlformats.org/drawingml/2006/picture">
+                <pic:pic xmlns:pic="http://schemas.openxmlformats.org/drawingml/2006/picture">
+                  <pic:nvPicPr>
+                    <pic:cNvPr id="0" name="Picture 5" descr="How to Install Composer on Windows"/>
+                    <pic:cNvPicPr>
+                      <a:picLocks noChangeAspect="1" noChangeArrowheads="1"/>
+                    </pic:cNvPicPr>
+                  </pic:nvPicPr>
+                  <pic:blipFill>
+                    <a:blip r:embed="rId26">
+                      <a:extLst>
+                        <a:ext uri="{28A0092B-C50C-407E-A947-70E740481C1C}">
+                          <a14:useLocalDpi xmlns:a14="http://schemas.microsoft.com/office/drawing/2010/main" val="0"/>
+                        </a:ext>
+                      </a:extLst>
+                    </a:blip>
+                    <a:srcRect/>
+                    <a:stretch>
+                      <a:fillRect/>
+                    </a:stretch>
+                  </pic:blipFill>
+                  <pic:spPr bwMode="auto">
+                    <a:xfrm>
+                      <a:off x="0" y="0"/>
+                      <a:ext cx="5943600" cy="4404360"/>
+                    </a:xfrm>
+                    <a:prstGeom prst="rect">
+                      <a:avLst/>
+                    </a:prstGeom>
+                    <a:noFill/>
+                    <a:ln>
+                      <a:noFill/>
+                    </a:ln>
+                  </pic:spPr>
+                </pic:pic>
+              </a:graphicData>
+            </a:graphic>
+          </wp:inline>
+        </w:drawing>
+      </w:r>
+    </w:p>
+    <w:p>
+      <w:pPr>
+        <w:pStyle w:val="Subtitle"/>
+        <w:jc w:val="left"/>
+        <w:rPr>
+          <w:rFonts w:ascii="Arial" w:hAnsi="Arial" w:cs="Arial"/>
+          <w:b w:val="0"/>
+          <w:bCs w:val="0"/>
+          <w:sz w:val="28"/>
+          <w:szCs w:val="28"/>
+        </w:rPr>
+      </w:pPr>
+    </w:p>
+    <w:p>
+      <w:pPr>
+        <w:pStyle w:val="Subtitle"/>
+        <w:jc w:val="left"/>
+        <w:rPr>
+          <w:rFonts w:ascii="Arial" w:hAnsi="Arial" w:cs="Arial"/>
+          <w:b w:val="0"/>
+          <w:bCs w:val="0"/>
+          <w:sz w:val="28"/>
+          <w:szCs w:val="28"/>
+        </w:rPr>
+      </w:pPr>
+      <w:r>
+        <w:rPr>
+          <w:rFonts w:ascii="Arial" w:hAnsi="Arial" w:cs="Arial"/>
+          <w:b w:val="0"/>
+          <w:bCs w:val="0"/>
+          <w:sz w:val="28"/>
+          <w:szCs w:val="28"/>
+        </w:rPr>
+        <w:br w:type="page"/>
+      </w:r>
+    </w:p>
+    <w:p>
+      <w:pPr>
+        <w:pStyle w:val="Subtitle"/>
+        <w:jc w:val="left"/>
+        <w:rPr>
+          <w:rFonts w:ascii="Arial" w:hAnsi="Arial" w:cs="Arial"/>
+          <w:b w:val="0"/>
+          <w:bCs w:val="0"/>
+          <w:sz w:val="28"/>
+          <w:szCs w:val="28"/>
+        </w:rPr>
+      </w:pPr>
+      <w:r>
+        <w:rPr>
+          <w:rFonts w:ascii="Arial" w:hAnsi="Arial" w:cs="Arial"/>
+          <w:b w:val="0"/>
+          <w:bCs w:val="0"/>
+          <w:sz w:val="28"/>
+          <w:szCs w:val="28"/>
+        </w:rPr>
+        <w:lastRenderedPageBreak/>
+        <w:t xml:space="preserve">- </w:t>
+      </w:r>
+      <w:r>
+        <w:rPr>
+          <w:rFonts w:ascii="Arial" w:hAnsi="Arial" w:cs="Arial"/>
+          <w:b w:val="0"/>
+          <w:bCs w:val="0"/>
+          <w:sz w:val="28"/>
+          <w:szCs w:val="28"/>
+        </w:rPr>
+        <w:t>Composer setup pop-up a screen that provides an option to use a proxy server to connect to the internet. If you want to use a proxy server, checkmark the box and enter the proxy URL; if not, leave it and click on the Next We are skipping this as we are not using any proxy server to connect internet.</w:t>
+      </w:r>
+    </w:p>
+    <w:p>
+      <w:pPr>
+        <w:pStyle w:val="Subtitle"/>
+        <w:jc w:val="left"/>
+        <w:rPr>
+          <w:rFonts w:ascii="Arial" w:hAnsi="Arial" w:cs="Arial"/>
+          <w:b w:val="0"/>
+          <w:bCs w:val="0"/>
+          <w:sz w:val="28"/>
+          <w:szCs w:val="28"/>
+        </w:rPr>
+      </w:pPr>
+      <w:r>
+        <w:rPr>
+          <w:noProof/>
+        </w:rPr>
+        <w:drawing>
+          <wp:inline distT="0" distB="0" distL="0" distR="0" wp14:anchorId="2830EB40" wp14:editId="465B5EEF">
+            <wp:extent cx="5943600" cy="4427220"/>
+            <wp:effectExtent l="0" t="0" r="0" b="0"/>
+            <wp:docPr id="7" name="Picture 7" descr="How to Install Composer on Windows"/>
+            <wp:cNvGraphicFramePr>
+              <a:graphicFrameLocks xmlns:a="http://schemas.openxmlformats.org/drawingml/2006/main" noChangeAspect="1"/>
+            </wp:cNvGraphicFramePr>
+            <a:graphic xmlns:a="http://schemas.openxmlformats.org/drawingml/2006/main">
+              <a:graphicData uri="http://schemas.openxmlformats.org/drawingml/2006/picture">
+                <pic:pic xmlns:pic="http://schemas.openxmlformats.org/drawingml/2006/picture">
+                  <pic:nvPicPr>
+                    <pic:cNvPr id="0" name="Picture 12" descr="How to Install Composer on Windows"/>
+                    <pic:cNvPicPr>
+                      <a:picLocks noChangeAspect="1" noChangeArrowheads="1"/>
+                    </pic:cNvPicPr>
+                  </pic:nvPicPr>
+                  <pic:blipFill>
+                    <a:blip r:embed="rId27">
+                      <a:extLst>
+                        <a:ext uri="{28A0092B-C50C-407E-A947-70E740481C1C}">
+                          <a14:useLocalDpi xmlns:a14="http://schemas.microsoft.com/office/drawing/2010/main" val="0"/>
+                        </a:ext>
+                      </a:extLst>
+                    </a:blip>
+                    <a:srcRect/>
+                    <a:stretch>
+                      <a:fillRect/>
+                    </a:stretch>
+                  </pic:blipFill>
+                  <pic:spPr bwMode="auto">
+                    <a:xfrm>
+                      <a:off x="0" y="0"/>
+                      <a:ext cx="5943600" cy="4427220"/>
+                    </a:xfrm>
+                    <a:prstGeom prst="rect">
+                      <a:avLst/>
+                    </a:prstGeom>
+                    <a:noFill/>
+                    <a:ln>
+                      <a:noFill/>
+                    </a:ln>
+                  </pic:spPr>
+                </pic:pic>
+              </a:graphicData>
+            </a:graphic>
+          </wp:inline>
+        </w:drawing>
+      </w:r>
+    </w:p>
+    <w:p>
+      <w:pPr>
+        <w:pStyle w:val="Subtitle"/>
+        <w:jc w:val="left"/>
+        <w:rPr>
+          <w:rFonts w:ascii="Arial" w:hAnsi="Arial" w:cs="Arial"/>
+          <w:b w:val="0"/>
+          <w:bCs w:val="0"/>
+          <w:sz w:val="28"/>
+          <w:szCs w:val="28"/>
+        </w:rPr>
+      </w:pPr>
+    </w:p>
+    <w:p>
+      <w:pPr>
+        <w:rPr>
+          <w:rFonts w:ascii="Arial" w:hAnsi="Arial" w:cs="Arial"/>
+          <w:b/>
+          <w:bCs/>
+          <w:sz w:val="28"/>
+          <w:szCs w:val="28"/>
+        </w:rPr>
+      </w:pPr>
+      <w:r>
+        <w:rPr>
+          <w:rFonts w:ascii="Arial" w:hAnsi="Arial" w:cs="Arial"/>
+          <w:b/>
+          <w:bCs/>
+          <w:sz w:val="28"/>
+          <w:szCs w:val="28"/>
+        </w:rPr>
+        <w:br w:type="page"/>
+      </w:r>
+    </w:p>
+    <w:p>
+      <w:pPr>
+        <w:rPr>
+          <w:rFonts w:ascii="Arial" w:eastAsia="Times New Roman" w:hAnsi="Arial" w:cs="Arial"/>
+          <w:sz w:val="28"/>
+          <w:szCs w:val="28"/>
+        </w:rPr>
+      </w:pPr>
+      <w:r>
+        <w:rPr>
+          <w:rFonts w:ascii="Arial" w:hAnsi="Arial" w:cs="Arial"/>
+          <w:b/>
+          <w:bCs/>
+          <w:sz w:val="28"/>
+          <w:szCs w:val="28"/>
+        </w:rPr>
+        <w:lastRenderedPageBreak/>
+        <w:t>-</w:t>
+      </w:r>
+      <w:r>
+        <w:rPr>
+          <w:rFonts w:ascii="Arial" w:eastAsia="Times New Roman" w:hAnsi="Arial" w:cs="Arial"/>
+          <w:sz w:val="28"/>
+          <w:szCs w:val="28"/>
+        </w:rPr>
+        <w:t>The Composer setup is ready to install on your computer; review your settings and click on the Install button.</w:t>
+      </w:r>
+    </w:p>
+    <w:p>
+      <w:pPr>
+        <w:pStyle w:val="Subtitle"/>
+        <w:jc w:val="left"/>
+        <w:rPr>
+          <w:rFonts w:ascii="Arial" w:hAnsi="Arial" w:cs="Arial"/>
+          <w:b w:val="0"/>
+          <w:bCs w:val="0"/>
+          <w:sz w:val="28"/>
+          <w:szCs w:val="28"/>
+        </w:rPr>
+      </w:pPr>
+      <w:r>
+        <w:rPr>
+          <w:rFonts w:ascii="Arial" w:hAnsi="Arial" w:cs="Arial"/>
+          <w:b w:val="0"/>
+          <w:bCs w:val="0"/>
+          <w:sz w:val="28"/>
+          <w:szCs w:val="28"/>
+        </w:rPr>
+        <w:t xml:space="preserve"> </w:t>
+      </w:r>
+      <w:r>
+        <w:rPr>
+          <w:noProof/>
+        </w:rPr>
+        <w:drawing>
+          <wp:inline distT="0" distB="0" distL="0" distR="0" wp14:anchorId="187CF9D8" wp14:editId="7F9101DD">
+            <wp:extent cx="5943600" cy="4397375"/>
+            <wp:effectExtent l="0" t="0" r="0" b="3175"/>
+            <wp:docPr id="8" name="Picture 8" descr="How to Install Composer on Windows"/>
+            <wp:cNvGraphicFramePr>
+              <a:graphicFrameLocks xmlns:a="http://schemas.openxmlformats.org/drawingml/2006/main" noChangeAspect="1"/>
+            </wp:cNvGraphicFramePr>
+            <a:graphic xmlns:a="http://schemas.openxmlformats.org/drawingml/2006/main">
+              <a:graphicData uri="http://schemas.openxmlformats.org/drawingml/2006/picture">
+                <pic:pic xmlns:pic="http://schemas.openxmlformats.org/drawingml/2006/picture">
+                  <pic:nvPicPr>
+                    <pic:cNvPr id="0" name="Picture 14" descr="How to Install Composer on Windows"/>
+                    <pic:cNvPicPr>
+                      <a:picLocks noChangeAspect="1" noChangeArrowheads="1"/>
+                    </pic:cNvPicPr>
+                  </pic:nvPicPr>
+                  <pic:blipFill>
+                    <a:blip r:embed="rId28">
+                      <a:extLst>
+                        <a:ext uri="{28A0092B-C50C-407E-A947-70E740481C1C}">
+                          <a14:useLocalDpi xmlns:a14="http://schemas.microsoft.com/office/drawing/2010/main" val="0"/>
+                        </a:ext>
+                      </a:extLst>
+                    </a:blip>
+                    <a:srcRect/>
+                    <a:stretch>
+                      <a:fillRect/>
+                    </a:stretch>
+                  </pic:blipFill>
+                  <pic:spPr bwMode="auto">
+                    <a:xfrm>
+                      <a:off x="0" y="0"/>
+                      <a:ext cx="5943600" cy="4397375"/>
+                    </a:xfrm>
+                    <a:prstGeom prst="rect">
+                      <a:avLst/>
+                    </a:prstGeom>
+                    <a:noFill/>
+                    <a:ln>
+                      <a:noFill/>
+                    </a:ln>
+                  </pic:spPr>
+                </pic:pic>
+              </a:graphicData>
+            </a:graphic>
+          </wp:inline>
+        </w:drawing>
+      </w:r>
+    </w:p>
+    <w:p>
+      <w:pPr>
+        <w:pStyle w:val="Subtitle"/>
+        <w:jc w:val="left"/>
+        <w:rPr>
+          <w:rFonts w:ascii="Arial" w:hAnsi="Arial" w:cs="Arial"/>
+          <w:b w:val="0"/>
+          <w:bCs w:val="0"/>
+          <w:sz w:val="28"/>
+          <w:szCs w:val="28"/>
+        </w:rPr>
+      </w:pPr>
+    </w:p>
+    <w:p>
+      <w:pPr>
+        <w:pStyle w:val="Subtitle"/>
+        <w:jc w:val="left"/>
+        <w:rPr>
+          <w:rFonts w:ascii="Arial" w:hAnsi="Arial" w:cs="Arial"/>
+          <w:b w:val="0"/>
+          <w:bCs w:val="0"/>
+          <w:sz w:val="28"/>
+          <w:szCs w:val="28"/>
+        </w:rPr>
+      </w:pPr>
+      <w:r>
+        <w:rPr>
+          <w:rFonts w:ascii="Arial" w:hAnsi="Arial" w:cs="Arial"/>
+          <w:b w:val="0"/>
+          <w:bCs w:val="0"/>
+          <w:sz w:val="28"/>
+          <w:szCs w:val="28"/>
+        </w:rPr>
+        <w:br w:type="page"/>
+      </w:r>
+    </w:p>
+    <w:p>
+      <w:pPr>
+        <w:pStyle w:val="Subtitle"/>
+        <w:jc w:val="left"/>
+        <w:rPr>
+          <w:rFonts w:ascii="Arial" w:hAnsi="Arial" w:cs="Arial"/>
+          <w:b w:val="0"/>
+          <w:bCs w:val="0"/>
+          <w:sz w:val="28"/>
+          <w:szCs w:val="28"/>
+        </w:rPr>
+      </w:pPr>
+      <w:r>
+        <w:rPr>
+          <w:rFonts w:ascii="Arial" w:hAnsi="Arial" w:cs="Arial"/>
+          <w:b w:val="0"/>
+          <w:bCs w:val="0"/>
+          <w:sz w:val="28"/>
+          <w:szCs w:val="28"/>
+        </w:rPr>
+        <w:lastRenderedPageBreak/>
+        <w:t xml:space="preserve">- </w:t>
+      </w:r>
+      <w:r>
+        <w:rPr>
+          <w:rFonts w:ascii="Arial" w:hAnsi="Arial" w:cs="Arial"/>
+          <w:b w:val="0"/>
+          <w:bCs w:val="0"/>
+          <w:sz w:val="28"/>
+          <w:szCs w:val="28"/>
+        </w:rPr>
+        <w:t xml:space="preserve">After installation of Composer setup, </w:t>
+      </w:r>
+      <w:proofErr w:type="gramStart"/>
+      <w:r>
+        <w:rPr>
+          <w:rFonts w:ascii="Arial" w:hAnsi="Arial" w:cs="Arial"/>
+          <w:b w:val="0"/>
+          <w:bCs w:val="0"/>
+          <w:sz w:val="28"/>
+          <w:szCs w:val="28"/>
+        </w:rPr>
+        <w:t>it</w:t>
+      </w:r>
+      <w:proofErr w:type="gramEnd"/>
+      <w:r>
+        <w:rPr>
+          <w:rFonts w:ascii="Arial" w:hAnsi="Arial" w:cs="Arial"/>
+          <w:b w:val="0"/>
+          <w:bCs w:val="0"/>
+          <w:sz w:val="28"/>
+          <w:szCs w:val="28"/>
+        </w:rPr>
+        <w:t xml:space="preserve"> pop-up important information about how to open it. Read the information, click on Next and do accordingly after installation.</w:t>
+      </w:r>
+    </w:p>
+    <w:p>
+      <w:pPr>
+        <w:pStyle w:val="Subtitle"/>
+        <w:jc w:val="left"/>
+        <w:rPr>
+          <w:rFonts w:ascii="Arial" w:hAnsi="Arial" w:cs="Arial"/>
+          <w:b w:val="0"/>
+          <w:bCs w:val="0"/>
+          <w:sz w:val="28"/>
+          <w:szCs w:val="28"/>
+        </w:rPr>
+      </w:pPr>
+    </w:p>
+    <w:p>
+      <w:pPr>
+        <w:pStyle w:val="Subtitle"/>
+        <w:jc w:val="left"/>
+        <w:rPr>
+          <w:rFonts w:ascii="Arial" w:hAnsi="Arial" w:cs="Arial"/>
+          <w:b w:val="0"/>
+          <w:bCs w:val="0"/>
+          <w:sz w:val="28"/>
+          <w:szCs w:val="28"/>
+        </w:rPr>
+      </w:pPr>
+      <w:r>
+        <w:rPr>
+          <w:noProof/>
+        </w:rPr>
+        <w:drawing>
+          <wp:inline distT="0" distB="0" distL="0" distR="0" wp14:anchorId="1E15F33C" wp14:editId="06838EAF">
+            <wp:extent cx="5667375" cy="4203909"/>
+            <wp:effectExtent l="0" t="0" r="0" b="6350"/>
+            <wp:docPr id="9" name="Picture 9" descr="How to Install Composer on Windows"/>
+            <wp:cNvGraphicFramePr>
+              <a:graphicFrameLocks xmlns:a="http://schemas.openxmlformats.org/drawingml/2006/main" noChangeAspect="1"/>
+            </wp:cNvGraphicFramePr>
+            <a:graphic xmlns:a="http://schemas.openxmlformats.org/drawingml/2006/main">
+              <a:graphicData uri="http://schemas.openxmlformats.org/drawingml/2006/picture">
+                <pic:pic xmlns:pic="http://schemas.openxmlformats.org/drawingml/2006/picture">
+                  <pic:nvPicPr>
+                    <pic:cNvPr id="0" name="Picture 16" descr="How to Install Composer on Windows"/>
+                    <pic:cNvPicPr>
+                      <a:picLocks noChangeAspect="1" noChangeArrowheads="1"/>
+                    </pic:cNvPicPr>
+                  </pic:nvPicPr>
+                  <pic:blipFill>
+                    <a:blip r:embed="rId29">
+                      <a:extLst>
+                        <a:ext uri="{28A0092B-C50C-407E-A947-70E740481C1C}">
+                          <a14:useLocalDpi xmlns:a14="http://schemas.microsoft.com/office/drawing/2010/main" val="0"/>
+                        </a:ext>
+                      </a:extLst>
+                    </a:blip>
+                    <a:srcRect/>
+                    <a:stretch>
+                      <a:fillRect/>
+                    </a:stretch>
+                  </pic:blipFill>
+                  <pic:spPr bwMode="auto">
+                    <a:xfrm>
+                      <a:off x="0" y="0"/>
+                      <a:ext cx="5667375" cy="4203909"/>
+                    </a:xfrm>
+                    <a:prstGeom prst="rect">
+                      <a:avLst/>
+                    </a:prstGeom>
+                    <a:noFill/>
+                    <a:ln>
+                      <a:noFill/>
+                    </a:ln>
+                  </pic:spPr>
+                </pic:pic>
+              </a:graphicData>
+            </a:graphic>
+          </wp:inline>
+        </w:drawing>
+      </w:r>
+    </w:p>
+    <w:p>
+      <w:pPr>
+        <w:pStyle w:val="Subtitle"/>
+        <w:jc w:val="left"/>
+        <w:rPr>
+          <w:rFonts w:ascii="Arial" w:hAnsi="Arial" w:cs="Arial"/>
+          <w:b w:val="0"/>
+          <w:bCs w:val="0"/>
+          <w:sz w:val="28"/>
+          <w:szCs w:val="28"/>
+        </w:rPr>
+      </w:pPr>
+      <w:r>
+        <w:rPr>
+          <w:rFonts w:ascii="Arial" w:hAnsi="Arial" w:cs="Arial"/>
+          <w:b w:val="0"/>
+          <w:bCs w:val="0"/>
+          <w:sz w:val="28"/>
+          <w:szCs w:val="28"/>
+        </w:rPr>
+        <w:br w:type="page"/>
+      </w:r>
+    </w:p>
+    <w:p>
+      <w:pPr>
+        <w:pStyle w:val="Subtitle"/>
+        <w:jc w:val="left"/>
+        <w:rPr>
+          <w:rFonts w:ascii="Arial" w:hAnsi="Arial" w:cs="Arial"/>
+          <w:b w:val="0"/>
+          <w:bCs w:val="0"/>
+          <w:sz w:val="28"/>
+          <w:szCs w:val="28"/>
+        </w:rPr>
+      </w:pPr>
+      <w:r>
+        <w:rPr>
+          <w:rFonts w:ascii="Arial" w:hAnsi="Arial" w:cs="Arial"/>
+          <w:b w:val="0"/>
+          <w:bCs w:val="0"/>
+          <w:sz w:val="28"/>
+          <w:szCs w:val="28"/>
+        </w:rPr>
+        <w:lastRenderedPageBreak/>
+        <w:t xml:space="preserve">- </w:t>
+      </w:r>
+      <w:r>
+        <w:rPr>
+          <w:rFonts w:ascii="Arial" w:hAnsi="Arial" w:cs="Arial"/>
+          <w:b w:val="0"/>
+          <w:bCs w:val="0"/>
+          <w:sz w:val="28"/>
+          <w:szCs w:val="28"/>
+        </w:rPr>
+        <w:t>Click on the Finish button to complete the installation.</w:t>
+      </w:r>
+      <w:r>
+        <w:rPr>
+          <w:rFonts w:ascii="Arial" w:hAnsi="Arial" w:cs="Arial"/>
+          <w:b w:val="0"/>
+          <w:bCs w:val="0"/>
+          <w:sz w:val="28"/>
+          <w:szCs w:val="28"/>
+        </w:rPr>
+        <w:t xml:space="preserve"> </w:t>
+      </w:r>
+      <w:r>
+        <w:rPr>
+          <w:rFonts w:ascii="Arial" w:hAnsi="Arial" w:cs="Arial"/>
+          <w:b w:val="0"/>
+          <w:bCs w:val="0"/>
+          <w:sz w:val="28"/>
+          <w:szCs w:val="28"/>
+        </w:rPr>
+        <w:t>Click on the Finish button to complete the installation.</w:t>
+      </w:r>
+    </w:p>
+    <w:p>
+      <w:pPr>
+        <w:pStyle w:val="Subtitle"/>
+        <w:jc w:val="left"/>
+        <w:rPr>
+          <w:rFonts w:ascii="Arial" w:hAnsi="Arial" w:cs="Arial"/>
+          <w:b w:val="0"/>
+          <w:bCs w:val="0"/>
+          <w:sz w:val="28"/>
+          <w:szCs w:val="28"/>
+        </w:rPr>
+      </w:pPr>
+      <w:r>
+        <w:rPr>
+          <w:noProof/>
+        </w:rPr>
+        <w:drawing>
+          <wp:inline distT="0" distB="0" distL="0" distR="0" wp14:anchorId="300343E2" wp14:editId="2B26299F">
+            <wp:extent cx="5943600" cy="3380740"/>
+            <wp:effectExtent l="0" t="0" r="0" b="0"/>
+            <wp:docPr id="10" name="Picture 10" descr="How to Install Composer on Windows"/>
+            <wp:cNvGraphicFramePr>
+              <a:graphicFrameLocks xmlns:a="http://schemas.openxmlformats.org/drawingml/2006/main" noChangeAspect="1"/>
+            </wp:cNvGraphicFramePr>
+            <a:graphic xmlns:a="http://schemas.openxmlformats.org/drawingml/2006/main">
+              <a:graphicData uri="http://schemas.openxmlformats.org/drawingml/2006/picture">
+                <pic:pic xmlns:pic="http://schemas.openxmlformats.org/drawingml/2006/picture">
+                  <pic:nvPicPr>
+                    <pic:cNvPr id="0" name="Picture 18" descr="How to Install Composer on Windows"/>
+                    <pic:cNvPicPr>
+                      <a:picLocks noChangeAspect="1" noChangeArrowheads="1"/>
+                    </pic:cNvPicPr>
+                  </pic:nvPicPr>
+                  <pic:blipFill>
+                    <a:blip r:embed="rId30">
+                      <a:extLst>
+                        <a:ext uri="{28A0092B-C50C-407E-A947-70E740481C1C}">
+                          <a14:useLocalDpi xmlns:a14="http://schemas.microsoft.com/office/drawing/2010/main" val="0"/>
+                        </a:ext>
+                      </a:extLst>
+                    </a:blip>
+                    <a:srcRect/>
+                    <a:stretch>
+                      <a:fillRect/>
+                    </a:stretch>
+                  </pic:blipFill>
+                  <pic:spPr bwMode="auto">
+                    <a:xfrm>
+                      <a:off x="0" y="0"/>
+                      <a:ext cx="5943600" cy="3380740"/>
+                    </a:xfrm>
+                    <a:prstGeom prst="rect">
+                      <a:avLst/>
+                    </a:prstGeom>
+                    <a:noFill/>
+                    <a:ln>
+                      <a:noFill/>
+                    </a:ln>
+                  </pic:spPr>
+                </pic:pic>
+              </a:graphicData>
+            </a:graphic>
+          </wp:inline>
+        </w:drawing>
+      </w:r>
+    </w:p>
+    <w:p>
+      <w:pPr>
+        <w:pStyle w:val="Subtitle"/>
+        <w:jc w:val="left"/>
+        <w:rPr>
+          <w:rFonts w:ascii="Arial" w:hAnsi="Arial" w:cs="Arial"/>
+          <w:b w:val="0"/>
+          <w:bCs w:val="0"/>
+          <w:sz w:val="28"/>
+          <w:szCs w:val="28"/>
+        </w:rPr>
+      </w:pPr>
+    </w:p>
+    <w:p>
+      <w:pPr>
+        <w:pStyle w:val="Subtitle"/>
+        <w:jc w:val="left"/>
+        <w:rPr>
+          <w:rFonts w:ascii="Arial" w:hAnsi="Arial" w:cs="Arial"/>
+          <w:b w:val="0"/>
+          <w:bCs w:val="0"/>
+          <w:sz w:val="28"/>
+          <w:szCs w:val="28"/>
+        </w:rPr>
+      </w:pPr>
+    </w:p>
     <w:sectPr>
-      <w:footerReference w:type="default" r:id="rId23"/>
+      <w:footerReference w:type="default" r:id="rId31"/>
       <w:pgSz w:w="12240" w:h="15840"/>
       <w:pgMar w:top="1440" w:right="1440" w:bottom="1440" w:left="1440" w:header="720" w:footer="720" w:gutter="0"/>
       <w:cols w:space="720"/>
@@ -2290,7 +3732,7 @@
 </file>
 
 <file path=word/endnotes.xml><?xml version="1.0" encoding="utf-8"?>
-<w:endnotes xmlns:wpc="http://schemas.microsoft.com/office/word/2010/wordprocessingCanvas" xmlns:cx="http://schemas.microsoft.com/office/drawing/2014/chartex" xmlns:cx1="http://schemas.microsoft.com/office/drawing/2015/9/8/chartex" xmlns:cx2="http://schemas.microsoft.com/office/drawing/2015/10/21/chartex" xmlns:cx3="http://schemas.microsoft.com/office/drawing/2016/5/9/chartex" xmlns:cx4="http://schemas.microsoft.com/office/drawing/2016/5/10/chartex" xmlns:cx5="http://schemas.microsoft.com/office/drawing/2016/5/11/chartex" xmlns:cx6="http://schemas.microsoft.com/office/drawing/2016/5/12/chartex" xmlns:cx7="http://schemas.microsoft.com/office/drawing/2016/5/13/chartex" xmlns:cx8="http://schemas.microsoft.com/office/drawing/2016/5/14/chartex" xmlns:mc="http://schemas.openxmlformats.org/markup-compatibility/2006" xmlns:aink="http://schemas.microsoft.com/office/drawing/2016/ink" xmlns:am3d="http://schemas.microsoft.com/office/drawing/2017/model3d" xmlns:o="urn:schemas-microsoft-com:office:office" xmlns:oel="http://schemas.microsoft.com/office/2019/extlst" xmlns:r="http://schemas.openxmlformats.org/officeDocument/2006/relationships" xmlns:m="http://schemas.openxmlformats.org/officeDocument/2006/math" xmlns:v="urn:schemas-microsoft-com:vml" xmlns:wp14="http://schemas.microsoft.com/office/word/2010/wordprocessingDrawing" xmlns:wp="http://schemas.openxmlformats.org/drawingml/2006/wordprocessingDrawing" xmlns:w10="urn:schemas-microsoft-com:office:word" xmlns:w="http://schemas.openxmlformats.org/wordprocessingml/2006/main" xmlns:w14="http://schemas.microsoft.com/office/word/2010/wordml" xmlns:w15="http://schemas.microsoft.com/office/word/2012/wordml" xmlns:w16cex="http://schemas.microsoft.com/office/word/2018/wordml/cex" xmlns:w16cid="http://schemas.microsoft.com/office/word/2016/wordml/cid" xmlns:w16="http://schemas.microsoft.com/office/word/2018/wordml" xmlns:w16sdtdh="http://schemas.microsoft.com/office/word/2020/wordml/sdtdatahash" xmlns:w16se="http://schemas.microsoft.com/office/word/2015/wordml/symex" xmlns:wpg="http://schemas.microsoft.com/office/word/2010/wordprocessingGroup" xmlns:wpi="http://schemas.microsoft.com/office/word/2010/wordprocessingInk" xmlns:wne="http://schemas.microsoft.com/office/word/2006/wordml" xmlns:wps="http://schemas.microsoft.com/office/word/2010/wordprocessingShape" mc:Ignorable="w14 w15 w16se w16cid w16 w16cex w16sdtdh wp14">
+<w:endnotes xmlns:wpc="http://schemas.microsoft.com/office/word/2010/wordprocessingCanvas" xmlns:cx="http://schemas.microsoft.com/office/drawing/2014/chartex" xmlns:cx1="http://schemas.microsoft.com/office/drawing/2015/9/8/chartex" xmlns:cx2="http://schemas.microsoft.com/office/drawing/2015/10/21/chartex" xmlns:cx3="http://schemas.microsoft.com/office/drawing/2016/5/9/chartex" xmlns:cx4="http://schemas.microsoft.com/office/drawing/2016/5/10/chartex" xmlns:cx5="http://schemas.microsoft.com/office/drawing/2016/5/11/chartex" xmlns:cx6="http://schemas.microsoft.com/office/drawing/2016/5/12/chartex" xmlns:cx7="http://schemas.microsoft.com/office/drawing/2016/5/13/chartex" xmlns:cx8="http://schemas.microsoft.com/office/drawing/2016/5/14/chartex" xmlns:mc="http://schemas.openxmlformats.org/markup-compatibility/2006" xmlns:aink="http://schemas.microsoft.com/office/drawing/2016/ink" xmlns:am3d="http://schemas.microsoft.com/office/drawing/2017/model3d" xmlns:o="urn:schemas-microsoft-com:office:office" xmlns:r="http://schemas.openxmlformats.org/officeDocument/2006/relationships" xmlns:m="http://schemas.openxmlformats.org/officeDocument/2006/math" xmlns:v="urn:schemas-microsoft-com:vml" xmlns:wp14="http://schemas.microsoft.com/office/word/2010/wordprocessingDrawing" xmlns:wp="http://schemas.openxmlformats.org/drawingml/2006/wordprocessingDrawing" xmlns:w10="urn:schemas-microsoft-com:office:word" xmlns:w="http://schemas.openxmlformats.org/wordprocessingml/2006/main" xmlns:w14="http://schemas.microsoft.com/office/word/2010/wordml" xmlns:w15="http://schemas.microsoft.com/office/word/2012/wordml" xmlns:w16cex="http://schemas.microsoft.com/office/word/2018/wordml/cex" xmlns:w16cid="http://schemas.microsoft.com/office/word/2016/wordml/cid" xmlns:w16="http://schemas.microsoft.com/office/word/2018/wordml" xmlns:w16sdtdh="http://schemas.microsoft.com/office/word/2020/wordml/sdtdatahash" xmlns:w16se="http://schemas.microsoft.com/office/word/2015/wordml/symex" xmlns:wpg="http://schemas.microsoft.com/office/word/2010/wordprocessingGroup" xmlns:wpi="http://schemas.microsoft.com/office/word/2010/wordprocessingInk" xmlns:wne="http://schemas.microsoft.com/office/word/2006/wordml" xmlns:wps="http://schemas.microsoft.com/office/word/2010/wordprocessingShape" mc:Ignorable="w14 w15 w16se w16cid w16 w16cex w16sdtdh wp14">
   <w:endnote w:type="separator" w:id="-1">
     <w:p>
       <w:pPr>
@@ -2315,7 +3757,7 @@
 </file>
 
 <file path=word/footer1.xml><?xml version="1.0" encoding="utf-8"?>
-<w:ftr xmlns:wpc="http://schemas.microsoft.com/office/word/2010/wordprocessingCanvas" xmlns:cx="http://schemas.microsoft.com/office/drawing/2014/chartex" xmlns:cx1="http://schemas.microsoft.com/office/drawing/2015/9/8/chartex" xmlns:cx2="http://schemas.microsoft.com/office/drawing/2015/10/21/chartex" xmlns:cx3="http://schemas.microsoft.com/office/drawing/2016/5/9/chartex" xmlns:cx4="http://schemas.microsoft.com/office/drawing/2016/5/10/chartex" xmlns:cx5="http://schemas.microsoft.com/office/drawing/2016/5/11/chartex" xmlns:cx6="http://schemas.microsoft.com/office/drawing/2016/5/12/chartex" xmlns:cx7="http://schemas.microsoft.com/office/drawing/2016/5/13/chartex" xmlns:cx8="http://schemas.microsoft.com/office/drawing/2016/5/14/chartex" xmlns:mc="http://schemas.openxmlformats.org/markup-compatibility/2006" xmlns:aink="http://schemas.microsoft.com/office/drawing/2016/ink" xmlns:am3d="http://schemas.microsoft.com/office/drawing/2017/model3d" xmlns:o="urn:schemas-microsoft-com:office:office" xmlns:oel="http://schemas.microsoft.com/office/2019/extlst" xmlns:r="http://schemas.openxmlformats.org/officeDocument/2006/relationships" xmlns:m="http://schemas.openxmlformats.org/officeDocument/2006/math" xmlns:v="urn:schemas-microsoft-com:vml" xmlns:wp14="http://schemas.microsoft.com/office/word/2010/wordprocessingDrawing" xmlns:wp="http://schemas.openxmlformats.org/drawingml/2006/wordprocessingDrawing" xmlns:w10="urn:schemas-microsoft-com:office:word" xmlns:w="http://schemas.openxmlformats.org/wordprocessingml/2006/main" xmlns:w14="http://schemas.microsoft.com/office/word/2010/wordml" xmlns:w15="http://schemas.microsoft.com/office/word/2012/wordml" xmlns:w16cex="http://schemas.microsoft.com/office/word/2018/wordml/cex" xmlns:w16cid="http://schemas.microsoft.com/office/word/2016/wordml/cid" xmlns:w16="http://schemas.microsoft.com/office/word/2018/wordml" xmlns:w16sdtdh="http://schemas.microsoft.com/office/word/2020/wordml/sdtdatahash" xmlns:w16se="http://schemas.microsoft.com/office/word/2015/wordml/symex" xmlns:wpg="http://schemas.microsoft.com/office/word/2010/wordprocessingGroup" xmlns:wpi="http://schemas.microsoft.com/office/word/2010/wordprocessingInk" xmlns:wne="http://schemas.microsoft.com/office/word/2006/wordml" xmlns:wps="http://schemas.microsoft.com/office/word/2010/wordprocessingShape" mc:Ignorable="w14 w15 w16se w16cid w16 w16cex w16sdtdh wp14">
+<w:ftr xmlns:wpc="http://schemas.microsoft.com/office/word/2010/wordprocessingCanvas" xmlns:cx="http://schemas.microsoft.com/office/drawing/2014/chartex" xmlns:cx1="http://schemas.microsoft.com/office/drawing/2015/9/8/chartex" xmlns:cx2="http://schemas.microsoft.com/office/drawing/2015/10/21/chartex" xmlns:cx3="http://schemas.microsoft.com/office/drawing/2016/5/9/chartex" xmlns:cx4="http://schemas.microsoft.com/office/drawing/2016/5/10/chartex" xmlns:cx5="http://schemas.microsoft.com/office/drawing/2016/5/11/chartex" xmlns:cx6="http://schemas.microsoft.com/office/drawing/2016/5/12/chartex" xmlns:cx7="http://schemas.microsoft.com/office/drawing/2016/5/13/chartex" xmlns:cx8="http://schemas.microsoft.com/office/drawing/2016/5/14/chartex" xmlns:mc="http://schemas.openxmlformats.org/markup-compatibility/2006" xmlns:aink="http://schemas.microsoft.com/office/drawing/2016/ink" xmlns:am3d="http://schemas.microsoft.com/office/drawing/2017/model3d" xmlns:o="urn:schemas-microsoft-com:office:office" xmlns:r="http://schemas.openxmlformats.org/officeDocument/2006/relationships" xmlns:m="http://schemas.openxmlformats.org/officeDocument/2006/math" xmlns:v="urn:schemas-microsoft-com:vml" xmlns:wp14="http://schemas.microsoft.com/office/word/2010/wordprocessingDrawing" xmlns:wp="http://schemas.openxmlformats.org/drawingml/2006/wordprocessingDrawing" xmlns:w10="urn:schemas-microsoft-com:office:word" xmlns:w="http://schemas.openxmlformats.org/wordprocessingml/2006/main" xmlns:w14="http://schemas.microsoft.com/office/word/2010/wordml" xmlns:w15="http://schemas.microsoft.com/office/word/2012/wordml" xmlns:w16cex="http://schemas.microsoft.com/office/word/2018/wordml/cex" xmlns:w16cid="http://schemas.microsoft.com/office/word/2016/wordml/cid" xmlns:w16="http://schemas.microsoft.com/office/word/2018/wordml" xmlns:w16sdtdh="http://schemas.microsoft.com/office/word/2020/wordml/sdtdatahash" xmlns:w16se="http://schemas.microsoft.com/office/word/2015/wordml/symex" xmlns:wpg="http://schemas.microsoft.com/office/word/2010/wordprocessingGroup" xmlns:wpi="http://schemas.microsoft.com/office/word/2010/wordprocessingInk" xmlns:wne="http://schemas.microsoft.com/office/word/2006/wordml" xmlns:wps="http://schemas.microsoft.com/office/word/2010/wordprocessingShape" mc:Ignorable="w14 w15 w16se w16cid w16 w16cex w16sdtdh wp14">
   <w:sdt>
     <w:sdtPr>
       <w:id w:val="-1645044785"/>
@@ -2364,7 +3806,7 @@
 </file>
 
 <file path=word/footnotes.xml><?xml version="1.0" encoding="utf-8"?>
-<w:footnotes xmlns:wpc="http://schemas.microsoft.com/office/word/2010/wordprocessingCanvas" xmlns:cx="http://schemas.microsoft.com/office/drawing/2014/chartex" xmlns:cx1="http://schemas.microsoft.com/office/drawing/2015/9/8/chartex" xmlns:cx2="http://schemas.microsoft.com/office/drawing/2015/10/21/chartex" xmlns:cx3="http://schemas.microsoft.com/office/drawing/2016/5/9/chartex" xmlns:cx4="http://schemas.microsoft.com/office/drawing/2016/5/10/chartex" xmlns:cx5="http://schemas.microsoft.com/office/drawing/2016/5/11/chartex" xmlns:cx6="http://schemas.microsoft.com/office/drawing/2016/5/12/chartex" xmlns:cx7="http://schemas.microsoft.com/office/drawing/2016/5/13/chartex" xmlns:cx8="http://schemas.microsoft.com/office/drawing/2016/5/14/chartex" xmlns:mc="http://schemas.openxmlformats.org/markup-compatibility/2006" xmlns:aink="http://schemas.microsoft.com/office/drawing/2016/ink" xmlns:am3d="http://schemas.microsoft.com/office/drawing/2017/model3d" xmlns:o="urn:schemas-microsoft-com:office:office" xmlns:oel="http://schemas.microsoft.com/office/2019/extlst" xmlns:r="http://schemas.openxmlformats.org/officeDocument/2006/relationships" xmlns:m="http://schemas.openxmlformats.org/officeDocument/2006/math" xmlns:v="urn:schemas-microsoft-com:vml" xmlns:wp14="http://schemas.microsoft.com/office/word/2010/wordprocessingDrawing" xmlns:wp="http://schemas.openxmlformats.org/drawingml/2006/wordprocessingDrawing" xmlns:w10="urn:schemas-microsoft-com:office:word" xmlns:w="http://schemas.openxmlformats.org/wordprocessingml/2006/main" xmlns:w14="http://schemas.microsoft.com/office/word/2010/wordml" xmlns:w15="http://schemas.microsoft.com/office/word/2012/wordml" xmlns:w16cex="http://schemas.microsoft.com/office/word/2018/wordml/cex" xmlns:w16cid="http://schemas.microsoft.com/office/word/2016/wordml/cid" xmlns:w16="http://schemas.microsoft.com/office/word/2018/wordml" xmlns:w16sdtdh="http://schemas.microsoft.com/office/word/2020/wordml/sdtdatahash" xmlns:w16se="http://schemas.microsoft.com/office/word/2015/wordml/symex" xmlns:wpg="http://schemas.microsoft.com/office/word/2010/wordprocessingGroup" xmlns:wpi="http://schemas.microsoft.com/office/word/2010/wordprocessingInk" xmlns:wne="http://schemas.microsoft.com/office/word/2006/wordml" xmlns:wps="http://schemas.microsoft.com/office/word/2010/wordprocessingShape" mc:Ignorable="w14 w15 w16se w16cid w16 w16cex w16sdtdh wp14">
+<w:footnotes xmlns:wpc="http://schemas.microsoft.com/office/word/2010/wordprocessingCanvas" xmlns:cx="http://schemas.microsoft.com/office/drawing/2014/chartex" xmlns:cx1="http://schemas.microsoft.com/office/drawing/2015/9/8/chartex" xmlns:cx2="http://schemas.microsoft.com/office/drawing/2015/10/21/chartex" xmlns:cx3="http://schemas.microsoft.com/office/drawing/2016/5/9/chartex" xmlns:cx4="http://schemas.microsoft.com/office/drawing/2016/5/10/chartex" xmlns:cx5="http://schemas.microsoft.com/office/drawing/2016/5/11/chartex" xmlns:cx6="http://schemas.microsoft.com/office/drawing/2016/5/12/chartex" xmlns:cx7="http://schemas.microsoft.com/office/drawing/2016/5/13/chartex" xmlns:cx8="http://schemas.microsoft.com/office/drawing/2016/5/14/chartex" xmlns:mc="http://schemas.openxmlformats.org/markup-compatibility/2006" xmlns:aink="http://schemas.microsoft.com/office/drawing/2016/ink" xmlns:am3d="http://schemas.microsoft.com/office/drawing/2017/model3d" xmlns:o="urn:schemas-microsoft-com:office:office" xmlns:r="http://schemas.openxmlformats.org/officeDocument/2006/relationships" xmlns:m="http://schemas.openxmlformats.org/officeDocument/2006/math" xmlns:v="urn:schemas-microsoft-com:vml" xmlns:wp14="http://schemas.microsoft.com/office/word/2010/wordprocessingDrawing" xmlns:wp="http://schemas.openxmlformats.org/drawingml/2006/wordprocessingDrawing" xmlns:w10="urn:schemas-microsoft-com:office:word" xmlns:w="http://schemas.openxmlformats.org/wordprocessingml/2006/main" xmlns:w14="http://schemas.microsoft.com/office/word/2010/wordml" xmlns:w15="http://schemas.microsoft.com/office/word/2012/wordml" xmlns:w16cex="http://schemas.microsoft.com/office/word/2018/wordml/cex" xmlns:w16cid="http://schemas.microsoft.com/office/word/2016/wordml/cid" xmlns:w16="http://schemas.microsoft.com/office/word/2018/wordml" xmlns:w16sdtdh="http://schemas.microsoft.com/office/word/2020/wordml/sdtdatahash" xmlns:w16se="http://schemas.microsoft.com/office/word/2015/wordml/symex" xmlns:wpg="http://schemas.microsoft.com/office/word/2010/wordprocessingGroup" xmlns:wpi="http://schemas.microsoft.com/office/word/2010/wordprocessingInk" xmlns:wne="http://schemas.microsoft.com/office/word/2006/wordml" xmlns:wps="http://schemas.microsoft.com/office/word/2010/wordprocessingShape" mc:Ignorable="w14 w15 w16se w16cid w16 w16cex w16sdtdh wp14">
   <w:footnote w:type="separator" w:id="-1">
     <w:p>
       <w:pPr>
@@ -2389,7 +3831,7 @@
 </file>
 
 <file path=word/numbering.xml><?xml version="1.0" encoding="utf-8"?>
-<w:numbering xmlns:wpc="http://schemas.microsoft.com/office/word/2010/wordprocessingCanvas" xmlns:cx="http://schemas.microsoft.com/office/drawing/2014/chartex" xmlns:cx1="http://schemas.microsoft.com/office/drawing/2015/9/8/chartex" xmlns:cx2="http://schemas.microsoft.com/office/drawing/2015/10/21/chartex" xmlns:cx3="http://schemas.microsoft.com/office/drawing/2016/5/9/chartex" xmlns:cx4="http://schemas.microsoft.com/office/drawing/2016/5/10/chartex" xmlns:cx5="http://schemas.microsoft.com/office/drawing/2016/5/11/chartex" xmlns:cx6="http://schemas.microsoft.com/office/drawing/2016/5/12/chartex" xmlns:cx7="http://schemas.microsoft.com/office/drawing/2016/5/13/chartex" xmlns:cx8="http://schemas.microsoft.com/office/drawing/2016/5/14/chartex" xmlns:mc="http://schemas.openxmlformats.org/markup-compatibility/2006" xmlns:aink="http://schemas.microsoft.com/office/drawing/2016/ink" xmlns:am3d="http://schemas.microsoft.com/office/drawing/2017/model3d" xmlns:o="urn:schemas-microsoft-com:office:office" xmlns:oel="http://schemas.microsoft.com/office/2019/extlst" xmlns:r="http://schemas.openxmlformats.org/officeDocument/2006/relationships" xmlns:m="http://schemas.openxmlformats.org/officeDocument/2006/math" xmlns:v="urn:schemas-microsoft-com:vml" xmlns:wp14="http://schemas.microsoft.com/office/word/2010/wordprocessingDrawing" xmlns:wp="http://schemas.openxmlformats.org/drawingml/2006/wordprocessingDrawing" xmlns:w10="urn:schemas-microsoft-com:office:word" xmlns:w="http://schemas.openxmlformats.org/wordprocessingml/2006/main" xmlns:w14="http://schemas.microsoft.com/office/word/2010/wordml" xmlns:w15="http://schemas.microsoft.com/office/word/2012/wordml" xmlns:w16cex="http://schemas.microsoft.com/office/word/2018/wordml/cex" xmlns:w16cid="http://schemas.microsoft.com/office/word/2016/wordml/cid" xmlns:w16="http://schemas.microsoft.com/office/word/2018/wordml" xmlns:w16sdtdh="http://schemas.microsoft.com/office/word/2020/wordml/sdtdatahash" xmlns:w16se="http://schemas.microsoft.com/office/word/2015/wordml/symex" xmlns:wpg="http://schemas.microsoft.com/office/word/2010/wordprocessingGroup" xmlns:wpi="http://schemas.microsoft.com/office/word/2010/wordprocessingInk" xmlns:wne="http://schemas.microsoft.com/office/word/2006/wordml" xmlns:wps="http://schemas.microsoft.com/office/word/2010/wordprocessingShape" mc:Ignorable="w14 w15 w16se w16cid w16 w16cex w16sdtdh wp14">
+<w:numbering xmlns:wpc="http://schemas.microsoft.com/office/word/2010/wordprocessingCanvas" xmlns:cx="http://schemas.microsoft.com/office/drawing/2014/chartex" xmlns:cx1="http://schemas.microsoft.com/office/drawing/2015/9/8/chartex" xmlns:cx2="http://schemas.microsoft.com/office/drawing/2015/10/21/chartex" xmlns:cx3="http://schemas.microsoft.com/office/drawing/2016/5/9/chartex" xmlns:cx4="http://schemas.microsoft.com/office/drawing/2016/5/10/chartex" xmlns:cx5="http://schemas.microsoft.com/office/drawing/2016/5/11/chartex" xmlns:cx6="http://schemas.microsoft.com/office/drawing/2016/5/12/chartex" xmlns:cx7="http://schemas.microsoft.com/office/drawing/2016/5/13/chartex" xmlns:cx8="http://schemas.microsoft.com/office/drawing/2016/5/14/chartex" xmlns:mc="http://schemas.openxmlformats.org/markup-compatibility/2006" xmlns:aink="http://schemas.microsoft.com/office/drawing/2016/ink" xmlns:am3d="http://schemas.microsoft.com/office/drawing/2017/model3d" xmlns:o="urn:schemas-microsoft-com:office:office" xmlns:r="http://schemas.openxmlformats.org/officeDocument/2006/relationships" xmlns:m="http://schemas.openxmlformats.org/officeDocument/2006/math" xmlns:v="urn:schemas-microsoft-com:vml" xmlns:wp14="http://schemas.microsoft.com/office/word/2010/wordprocessingDrawing" xmlns:wp="http://schemas.openxmlformats.org/drawingml/2006/wordprocessingDrawing" xmlns:w10="urn:schemas-microsoft-com:office:word" xmlns:w="http://schemas.openxmlformats.org/wordprocessingml/2006/main" xmlns:w14="http://schemas.microsoft.com/office/word/2010/wordml" xmlns:w15="http://schemas.microsoft.com/office/word/2012/wordml" xmlns:w16cex="http://schemas.microsoft.com/office/word/2018/wordml/cex" xmlns:w16cid="http://schemas.microsoft.com/office/word/2016/wordml/cid" xmlns:w16="http://schemas.microsoft.com/office/word/2018/wordml" xmlns:w16sdtdh="http://schemas.microsoft.com/office/word/2020/wordml/sdtdatahash" xmlns:w16se="http://schemas.microsoft.com/office/word/2015/wordml/symex" xmlns:wpg="http://schemas.microsoft.com/office/word/2010/wordprocessingGroup" xmlns:wpi="http://schemas.microsoft.com/office/word/2010/wordprocessingInk" xmlns:wne="http://schemas.microsoft.com/office/word/2006/wordml" xmlns:wps="http://schemas.microsoft.com/office/word/2010/wordprocessingShape" mc:Ignorable="w14 w15 w16se w16cid w16 w16cex w16sdtdh wp14">
   <w:abstractNum w:abstractNumId="0" w15:restartNumberingAfterBreak="0">
     <w:nsid w:val="0CF7181C"/>
     <w:multiLevelType w:val="hybridMultilevel"/>
@@ -4644,7 +6086,7 @@
       </w:rPr>
     </w:lvl>
   </w:abstractNum>
-  <w:num w:numId="1" w16cid:durableId="1548419892">
+  <w:num w:numId="1">
     <w:abstractNumId w:val="5"/>
     <w:lvlOverride w:ilvl="0">
       <w:startOverride w:val="1"/>
@@ -4674,70 +6116,70 @@
       <w:startOverride w:val="1"/>
     </w:lvlOverride>
   </w:num>
-  <w:num w:numId="2" w16cid:durableId="626274654">
+  <w:num w:numId="2">
     <w:abstractNumId w:val="11"/>
   </w:num>
-  <w:num w:numId="3" w16cid:durableId="362905235">
+  <w:num w:numId="3">
     <w:abstractNumId w:val="2"/>
   </w:num>
-  <w:num w:numId="4" w16cid:durableId="770780907">
+  <w:num w:numId="4">
     <w:abstractNumId w:val="19"/>
   </w:num>
-  <w:num w:numId="5" w16cid:durableId="503934782">
+  <w:num w:numId="5">
     <w:abstractNumId w:val="15"/>
   </w:num>
-  <w:num w:numId="6" w16cid:durableId="1512865">
+  <w:num w:numId="6">
     <w:abstractNumId w:val="3"/>
   </w:num>
-  <w:num w:numId="7" w16cid:durableId="1935820289">
+  <w:num w:numId="7">
     <w:abstractNumId w:val="20"/>
   </w:num>
-  <w:num w:numId="8" w16cid:durableId="1641808080">
+  <w:num w:numId="8">
     <w:abstractNumId w:val="9"/>
   </w:num>
-  <w:num w:numId="9" w16cid:durableId="1589122106">
+  <w:num w:numId="9">
     <w:abstractNumId w:val="7"/>
   </w:num>
-  <w:num w:numId="10" w16cid:durableId="1763640727">
+  <w:num w:numId="10">
     <w:abstractNumId w:val="18"/>
   </w:num>
-  <w:num w:numId="11" w16cid:durableId="1679043766">
+  <w:num w:numId="11">
     <w:abstractNumId w:val="17"/>
   </w:num>
-  <w:num w:numId="12" w16cid:durableId="655303202">
+  <w:num w:numId="12">
     <w:abstractNumId w:val="6"/>
   </w:num>
-  <w:num w:numId="13" w16cid:durableId="951665733">
+  <w:num w:numId="13">
     <w:abstractNumId w:val="12"/>
   </w:num>
-  <w:num w:numId="14" w16cid:durableId="1079054932">
+  <w:num w:numId="14">
     <w:abstractNumId w:val="10"/>
   </w:num>
-  <w:num w:numId="15" w16cid:durableId="323433011">
+  <w:num w:numId="15">
     <w:abstractNumId w:val="16"/>
   </w:num>
-  <w:num w:numId="16" w16cid:durableId="752287825">
+  <w:num w:numId="16">
     <w:abstractNumId w:val="1"/>
   </w:num>
-  <w:num w:numId="17" w16cid:durableId="700058690">
+  <w:num w:numId="17">
     <w:abstractNumId w:val="21"/>
   </w:num>
-  <w:num w:numId="18" w16cid:durableId="243103342">
+  <w:num w:numId="18">
     <w:abstractNumId w:val="14"/>
   </w:num>
-  <w:num w:numId="19" w16cid:durableId="132715302">
+  <w:num w:numId="19">
     <w:abstractNumId w:val="13"/>
   </w:num>
-  <w:num w:numId="20" w16cid:durableId="1564948978">
+  <w:num w:numId="20">
     <w:abstractNumId w:val="9"/>
   </w:num>
-  <w:num w:numId="21" w16cid:durableId="1301963866">
+  <w:num w:numId="21">
     <w:abstractNumId w:val="0"/>
   </w:num>
-  <w:num w:numId="22" w16cid:durableId="474494767">
+  <w:num w:numId="22">
     <w:abstractNumId w:val="8"/>
   </w:num>
-  <w:num w:numId="23" w16cid:durableId="67461276">
+  <w:num w:numId="23">
     <w:abstractNumId w:val="4"/>
   </w:num>
 </w:numbering>

</xml_diff>